<commit_message>
added Meta Frontend certificate
</commit_message>
<xml_diff>
--- a/Ivan Siat 2023 Resume.docx
+++ b/Ivan Siat 2023 Resume.docx
@@ -5,10 +5,16 @@
     <w:p>
       <w:pPr>
         <w:pStyle w:val="Title"/>
+        <w:rPr>
+          <w:sz w:val="48"/>
+          <w:szCs w:val="48"/>
+        </w:rPr>
       </w:pPr>
       <w:r>
         <w:rPr>
           <w:w w:val="125"/>
+          <w:sz w:val="48"/>
+          <w:szCs w:val="48"/>
         </w:rPr>
         <w:t>Ivan</w:t>
       </w:r>
@@ -16,12 +22,16 @@
         <w:rPr>
           <w:spacing w:val="-4"/>
           <w:w w:val="125"/>
+          <w:sz w:val="48"/>
+          <w:szCs w:val="48"/>
         </w:rPr>
         <w:t xml:space="preserve"> </w:t>
       </w:r>
       <w:r>
         <w:rPr>
           <w:w w:val="125"/>
+          <w:sz w:val="48"/>
+          <w:szCs w:val="48"/>
         </w:rPr>
         <w:t>Siat</w:t>
       </w:r>
@@ -126,7 +136,7 @@
         </w:rPr>
         <w:t xml:space="preserve"> </w:t>
       </w:r>
-      <w:hyperlink r:id="rId5">
+      <w:hyperlink r:id="rId7">
         <w:r>
           <w:rPr>
             <w:i/>
@@ -143,7 +153,7 @@
         <w:ind w:left="3137" w:right="3088" w:firstLine="0"/>
         <w:jc w:val="center"/>
       </w:pPr>
-      <w:hyperlink r:id="rId6">
+      <w:hyperlink r:id="rId8">
         <w:r>
           <w:rPr>
             <w:color w:val="0000FF"/>
@@ -175,7 +185,7 @@
         </w:rPr>
         <w:t xml:space="preserve"> </w:t>
       </w:r>
-      <w:hyperlink r:id="rId7">
+      <w:hyperlink r:id="rId9">
         <w:r>
           <w:rPr>
             <w:color w:val="0000FF"/>
@@ -207,7 +217,7 @@
         </w:rPr>
         <w:t xml:space="preserve"> </w:t>
       </w:r>
-      <w:hyperlink r:id="rId8">
+      <w:hyperlink r:id="rId10">
         <w:r>
           <w:rPr>
             <w:color w:val="0000FF"/>
@@ -410,6 +420,12 @@
         <w:rPr>
           <w:w w:val="115"/>
         </w:rPr>
+        <w:t xml:space="preserve">React.js, </w:t>
+      </w:r>
+      <w:r>
+        <w:rPr>
+          <w:w w:val="115"/>
+        </w:rPr>
         <w:t>Node.JS,</w:t>
       </w:r>
       <w:r>
@@ -448,13 +464,13 @@
         <w:rPr>
           <w:w w:val="115"/>
         </w:rPr>
-        <w:t>, React</w:t>
-      </w:r>
-      <w:r>
-        <w:rPr>
-          <w:w w:val="115"/>
-        </w:rPr>
-        <w:t>, REST</w:t>
+        <w:t xml:space="preserve">, </w:t>
+      </w:r>
+      <w:r>
+        <w:rPr>
+          <w:w w:val="115"/>
+        </w:rPr>
+        <w:t>REST</w:t>
       </w:r>
     </w:p>
     <w:p>
@@ -1359,7 +1375,6 @@
         </w:rPr>
         <w:t xml:space="preserve"> </w:t>
       </w:r>
-      <w:proofErr w:type="gramStart"/>
       <w:r>
         <w:rPr>
           <w:w w:val="105"/>
@@ -1367,7 +1382,6 @@
         </w:rPr>
         <w:t>team</w:t>
       </w:r>
-      <w:proofErr w:type="gramEnd"/>
     </w:p>
     <w:p>
       <w:pPr>
@@ -1659,17 +1673,8 @@
           <w:w w:val="105"/>
           <w:sz w:val="20"/>
         </w:rPr>
-        <w:t xml:space="preserve">to </w:t>
-      </w:r>
-      <w:proofErr w:type="gramStart"/>
-      <w:r>
-        <w:rPr>
-          <w:w w:val="105"/>
-          <w:sz w:val="20"/>
-        </w:rPr>
-        <w:t>dashboard</w:t>
-      </w:r>
-      <w:proofErr w:type="gramEnd"/>
+        <w:t>to dashboard</w:t>
+      </w:r>
     </w:p>
     <w:p>
       <w:pPr>
@@ -1865,7 +1870,6 @@
         </w:rPr>
         <w:t xml:space="preserve"> </w:t>
       </w:r>
-      <w:proofErr w:type="gramStart"/>
       <w:r>
         <w:rPr>
           <w:w w:val="105"/>
@@ -1873,7 +1877,6 @@
         </w:rPr>
         <w:t>option</w:t>
       </w:r>
-      <w:proofErr w:type="gramEnd"/>
     </w:p>
     <w:p>
       <w:pPr>
@@ -2352,6 +2355,14 @@
       <w:r>
         <w:rPr>
           <w:rFonts w:asciiTheme="minorHAnsi" w:hAnsiTheme="minorHAnsi" w:cstheme="minorHAnsi"/>
+          <w:b/>
+          <w:w w:val="110"/>
+        </w:rPr>
+        <w:t xml:space="preserve">        </w:t>
+      </w:r>
+      <w:r>
+        <w:rPr>
+          <w:rFonts w:asciiTheme="minorHAnsi" w:hAnsiTheme="minorHAnsi" w:cstheme="minorHAnsi"/>
           <w:w w:val="105"/>
         </w:rPr>
         <w:t xml:space="preserve">Nov 2022 </w:t>
@@ -2375,7 +2386,7 @@
           <w:rFonts w:asciiTheme="minorHAnsi" w:hAnsiTheme="minorHAnsi" w:cstheme="minorHAnsi"/>
           <w:w w:val="105"/>
         </w:rPr>
-        <w:t>January 2023</w:t>
+        <w:t>Jan 2023</w:t>
       </w:r>
     </w:p>
     <w:p>
@@ -2704,7 +2715,7 @@
           </mc:Choice>
           <mc:Fallback>
             <w:pict>
-              <v:group w14:anchorId="289845B6" id="Group 6" o:spid="_x0000_s1026" style="width:540pt;height:.4pt;mso-position-horizontal-relative:char;mso-position-vertical-relative:line" coordsize="10800,8" o:gfxdata="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">
+              <v:group w14:anchorId="36C46272" id="Group 6" o:spid="_x0000_s1026" style="width:540pt;height:.4pt;mso-position-horizontal-relative:char;mso-position-vertical-relative:line" coordsize="10800,8" o:gfxdata="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">
                 <v:line id="Line 13" o:spid="_x0000_s1027" style="position:absolute;visibility:visible;mso-wrap-style:square" from="0,4" to="10800,4" o:connectortype="straight" o:gfxdata="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" strokeweight=".14042mm"/>
                 <w10:anchorlock/>
               </v:group>
@@ -2913,23 +2924,7 @@
           <w:w w:val="110"/>
           <w:sz w:val="20"/>
         </w:rPr>
-        <w:t xml:space="preserve">displays the reservations made in the Reservations </w:t>
-      </w:r>
-      <w:proofErr w:type="gramStart"/>
-      <w:r>
-        <w:rPr>
-          <w:w w:val="110"/>
-          <w:sz w:val="20"/>
-        </w:rPr>
-        <w:t>tab</w:t>
-      </w:r>
-      <w:proofErr w:type="gramEnd"/>
-      <w:r>
-        <w:rPr>
-          <w:w w:val="110"/>
-          <w:sz w:val="20"/>
-        </w:rPr>
-        <w:t xml:space="preserve"> </w:t>
+        <w:t xml:space="preserve">displays the reservations made in the Reservations tab </w:t>
       </w:r>
     </w:p>
     <w:p>
@@ -2989,1152 +2984,6 @@
           <w:tab w:val="left" w:pos="797"/>
         </w:tabs>
         <w:spacing w:before="33"/>
-        <w:rPr>
-          <w:sz w:val="20"/>
-        </w:rPr>
-      </w:pPr>
-      <w:hyperlink r:id="rId9">
-        <w:proofErr w:type="spellStart"/>
-        <w:r>
-          <w:rPr>
-            <w:color w:val="0000FF"/>
-            <w:sz w:val="20"/>
-            <w:u w:val="single" w:color="0000FF"/>
-          </w:rPr>
-          <w:t>Github</w:t>
-        </w:r>
-        <w:proofErr w:type="spellEnd"/>
-        <w:r>
-          <w:rPr>
-            <w:color w:val="0000FF"/>
-            <w:spacing w:val="-2"/>
-            <w:sz w:val="20"/>
-            <w:u w:val="single" w:color="0000FF"/>
-          </w:rPr>
-          <w:t xml:space="preserve"> </w:t>
-        </w:r>
-        <w:r>
-          <w:rPr>
-            <w:color w:val="0000FF"/>
-            <w:sz w:val="20"/>
-            <w:u w:val="single" w:color="0000FF"/>
-          </w:rPr>
-          <w:t>Link</w:t>
-        </w:r>
-        <w:r>
-          <w:rPr>
-            <w:color w:val="0000FF"/>
-            <w:spacing w:val="-1"/>
-            <w:sz w:val="20"/>
-          </w:rPr>
-          <w:t xml:space="preserve"> </w:t>
-        </w:r>
-      </w:hyperlink>
-      <w:r>
-        <w:rPr>
-          <w:sz w:val="20"/>
-        </w:rPr>
-        <w:t xml:space="preserve">&amp; </w:t>
-      </w:r>
-      <w:hyperlink r:id="rId10" w:history="1">
-        <w:r>
-          <w:rPr>
-            <w:rStyle w:val="Hyperlink"/>
-            <w:w w:val="105"/>
-            <w:sz w:val="20"/>
-          </w:rPr>
-          <w:t>Webpage Link</w:t>
-        </w:r>
-      </w:hyperlink>
-      <w:r>
-        <w:rPr>
-          <w:w w:val="105"/>
-          <w:sz w:val="20"/>
-        </w:rPr>
-        <w:t xml:space="preserve"> – deployed through </w:t>
-      </w:r>
-      <w:proofErr w:type="gramStart"/>
-      <w:r>
-        <w:rPr>
-          <w:w w:val="105"/>
-          <w:sz w:val="20"/>
-        </w:rPr>
-        <w:t>PythonAnywhere</w:t>
-      </w:r>
-      <w:proofErr w:type="gramEnd"/>
-    </w:p>
-    <w:p>
-      <w:pPr>
-        <w:tabs>
-          <w:tab w:val="left" w:pos="9958"/>
-        </w:tabs>
-        <w:spacing w:before="84"/>
-        <w:ind w:left="315"/>
-      </w:pPr>
-      <w:r>
-        <w:rPr>
-          <w:b/>
-          <w:w w:val="110"/>
-          <w:sz w:val="20"/>
-        </w:rPr>
-        <w:t>Sweater</w:t>
-      </w:r>
-      <w:r>
-        <w:rPr>
-          <w:b/>
-          <w:spacing w:val="-3"/>
-          <w:w w:val="110"/>
-          <w:sz w:val="20"/>
-        </w:rPr>
-        <w:t xml:space="preserve"> </w:t>
-      </w:r>
-      <w:r>
-        <w:rPr>
-          <w:b/>
-          <w:w w:val="110"/>
-          <w:sz w:val="20"/>
-        </w:rPr>
-        <w:t>Weather</w:t>
-      </w:r>
-      <w:r>
-        <w:rPr>
-          <w:b/>
-          <w:spacing w:val="28"/>
-          <w:w w:val="110"/>
-          <w:sz w:val="20"/>
-        </w:rPr>
-        <w:t xml:space="preserve"> </w:t>
-      </w:r>
-      <w:r>
-        <w:rPr>
-          <w:w w:val="110"/>
-          <w:sz w:val="20"/>
-        </w:rPr>
-        <w:t>|</w:t>
-      </w:r>
-      <w:r>
-        <w:rPr>
-          <w:spacing w:val="19"/>
-          <w:w w:val="110"/>
-          <w:sz w:val="20"/>
-        </w:rPr>
-        <w:t xml:space="preserve"> </w:t>
-      </w:r>
-      <w:r>
-        <w:rPr>
-          <w:i/>
-          <w:w w:val="110"/>
-          <w:sz w:val="20"/>
-        </w:rPr>
-        <w:t>React,</w:t>
-      </w:r>
-      <w:r>
-        <w:rPr>
-          <w:i/>
-          <w:spacing w:val="-3"/>
-          <w:w w:val="110"/>
-          <w:sz w:val="20"/>
-        </w:rPr>
-        <w:t xml:space="preserve"> </w:t>
-      </w:r>
-      <w:r>
-        <w:rPr>
-          <w:i/>
-          <w:w w:val="110"/>
-          <w:sz w:val="20"/>
-        </w:rPr>
-        <w:t>JavaScript,</w:t>
-      </w:r>
-      <w:r>
-        <w:rPr>
-          <w:i/>
-          <w:spacing w:val="-3"/>
-          <w:w w:val="110"/>
-          <w:sz w:val="20"/>
-        </w:rPr>
-        <w:t xml:space="preserve"> </w:t>
-      </w:r>
-      <w:r>
-        <w:rPr>
-          <w:i/>
-          <w:w w:val="110"/>
-          <w:sz w:val="20"/>
-        </w:rPr>
-        <w:t>HTML,</w:t>
-      </w:r>
-      <w:r>
-        <w:rPr>
-          <w:i/>
-          <w:spacing w:val="-3"/>
-          <w:w w:val="110"/>
-          <w:sz w:val="20"/>
-        </w:rPr>
-        <w:t xml:space="preserve"> </w:t>
-      </w:r>
-      <w:r>
-        <w:rPr>
-          <w:i/>
-          <w:w w:val="110"/>
-          <w:sz w:val="20"/>
-        </w:rPr>
-        <w:t>CSS,</w:t>
-      </w:r>
-      <w:r>
-        <w:rPr>
-          <w:i/>
-          <w:spacing w:val="-3"/>
-          <w:w w:val="110"/>
-          <w:sz w:val="20"/>
-        </w:rPr>
-        <w:t xml:space="preserve"> </w:t>
-      </w:r>
-      <w:r>
-        <w:rPr>
-          <w:i/>
-          <w:w w:val="110"/>
-          <w:sz w:val="20"/>
-        </w:rPr>
-        <w:t>Open</w:t>
-      </w:r>
-      <w:r>
-        <w:rPr>
-          <w:i/>
-          <w:spacing w:val="-4"/>
-          <w:w w:val="110"/>
-          <w:sz w:val="20"/>
-        </w:rPr>
-        <w:t xml:space="preserve"> </w:t>
-      </w:r>
-      <w:r>
-        <w:rPr>
-          <w:i/>
-          <w:w w:val="110"/>
-          <w:sz w:val="20"/>
-        </w:rPr>
-        <w:t>Weather</w:t>
-      </w:r>
-      <w:r>
-        <w:rPr>
-          <w:i/>
-          <w:spacing w:val="-4"/>
-          <w:w w:val="110"/>
-          <w:sz w:val="20"/>
-        </w:rPr>
-        <w:t xml:space="preserve"> </w:t>
-      </w:r>
-      <w:r>
-        <w:rPr>
-          <w:i/>
-          <w:w w:val="110"/>
-          <w:sz w:val="20"/>
-        </w:rPr>
-        <w:t>API,</w:t>
-      </w:r>
-      <w:r>
-        <w:rPr>
-          <w:i/>
-          <w:spacing w:val="-2"/>
-          <w:w w:val="110"/>
-          <w:sz w:val="20"/>
-        </w:rPr>
-        <w:t xml:space="preserve"> </w:t>
-      </w:r>
-      <w:r>
-        <w:rPr>
-          <w:i/>
-          <w:w w:val="110"/>
-          <w:sz w:val="20"/>
-        </w:rPr>
-        <w:t>Semantic-UI</w:t>
-      </w:r>
-      <w:r>
-        <w:rPr>
-          <w:i/>
-          <w:w w:val="110"/>
-          <w:sz w:val="20"/>
-        </w:rPr>
-        <w:t xml:space="preserve">, </w:t>
-      </w:r>
-      <w:r>
-        <w:rPr>
-          <w:i/>
-          <w:w w:val="110"/>
-          <w:sz w:val="20"/>
-        </w:rPr>
-        <w:t>GitHub</w:t>
-      </w:r>
-      <w:r>
-        <w:rPr>
-          <w:i/>
-          <w:w w:val="110"/>
-          <w:sz w:val="20"/>
-        </w:rPr>
-        <w:t xml:space="preserve"> Pages</w:t>
-      </w:r>
-      <w:r>
-        <w:rPr>
-          <w:i/>
-          <w:w w:val="110"/>
-          <w:sz w:val="20"/>
-        </w:rPr>
-        <w:tab/>
-      </w:r>
-      <w:r>
-        <w:rPr>
-          <w:w w:val="105"/>
-        </w:rPr>
-        <w:t>Oct</w:t>
-      </w:r>
-      <w:r>
-        <w:rPr>
-          <w:spacing w:val="-1"/>
-          <w:w w:val="105"/>
-        </w:rPr>
-        <w:t xml:space="preserve"> </w:t>
-      </w:r>
-      <w:r>
-        <w:rPr>
-          <w:w w:val="105"/>
-        </w:rPr>
-        <w:t>2022</w:t>
-      </w:r>
-    </w:p>
-    <w:p>
-      <w:pPr>
-        <w:pStyle w:val="ListParagraph"/>
-        <w:numPr>
-          <w:ilvl w:val="0"/>
-          <w:numId w:val="1"/>
-        </w:numPr>
-        <w:tabs>
-          <w:tab w:val="left" w:pos="797"/>
-        </w:tabs>
-        <w:spacing w:before="31"/>
-        <w:rPr>
-          <w:sz w:val="20"/>
-        </w:rPr>
-      </w:pPr>
-      <w:r>
-        <w:rPr>
-          <w:w w:val="110"/>
-          <w:sz w:val="20"/>
-        </w:rPr>
-        <w:t>Developed</w:t>
-      </w:r>
-      <w:r>
-        <w:rPr>
-          <w:spacing w:val="-3"/>
-          <w:w w:val="110"/>
-          <w:sz w:val="20"/>
-        </w:rPr>
-        <w:t xml:space="preserve"> </w:t>
-      </w:r>
-      <w:r>
-        <w:rPr>
-          <w:w w:val="110"/>
-          <w:sz w:val="20"/>
-        </w:rPr>
-        <w:t>a</w:t>
-      </w:r>
-      <w:r>
-        <w:rPr>
-          <w:spacing w:val="-3"/>
-          <w:w w:val="110"/>
-          <w:sz w:val="20"/>
-        </w:rPr>
-        <w:t xml:space="preserve"> </w:t>
-      </w:r>
-      <w:r>
-        <w:rPr>
-          <w:w w:val="110"/>
-          <w:sz w:val="20"/>
-        </w:rPr>
-        <w:t>React</w:t>
-      </w:r>
-      <w:r>
-        <w:rPr>
-          <w:spacing w:val="-1"/>
-          <w:w w:val="110"/>
-          <w:sz w:val="20"/>
-        </w:rPr>
-        <w:t xml:space="preserve"> </w:t>
-      </w:r>
-      <w:r>
-        <w:rPr>
-          <w:w w:val="110"/>
-          <w:sz w:val="20"/>
-        </w:rPr>
-        <w:t>web</w:t>
-      </w:r>
-      <w:r>
-        <w:rPr>
-          <w:spacing w:val="-2"/>
-          <w:w w:val="110"/>
-          <w:sz w:val="20"/>
-        </w:rPr>
-        <w:t xml:space="preserve"> </w:t>
-      </w:r>
-      <w:r>
-        <w:rPr>
-          <w:w w:val="110"/>
-          <w:sz w:val="20"/>
-        </w:rPr>
-        <w:t>app</w:t>
-      </w:r>
-      <w:r>
-        <w:rPr>
-          <w:spacing w:val="-3"/>
-          <w:w w:val="110"/>
-          <w:sz w:val="20"/>
-        </w:rPr>
-        <w:t xml:space="preserve"> </w:t>
-      </w:r>
-      <w:r>
-        <w:rPr>
-          <w:w w:val="110"/>
-          <w:sz w:val="20"/>
-        </w:rPr>
-        <w:t>that</w:t>
-      </w:r>
-      <w:r>
-        <w:rPr>
-          <w:spacing w:val="1"/>
-          <w:w w:val="110"/>
-          <w:sz w:val="20"/>
-        </w:rPr>
-        <w:t xml:space="preserve"> </w:t>
-      </w:r>
-      <w:r>
-        <w:rPr>
-          <w:w w:val="110"/>
-          <w:sz w:val="20"/>
-        </w:rPr>
-        <w:t>returns</w:t>
-      </w:r>
-      <w:r>
-        <w:rPr>
-          <w:spacing w:val="-3"/>
-          <w:w w:val="110"/>
-          <w:sz w:val="20"/>
-        </w:rPr>
-        <w:t xml:space="preserve"> </w:t>
-      </w:r>
-      <w:r>
-        <w:rPr>
-          <w:w w:val="110"/>
-          <w:sz w:val="20"/>
-        </w:rPr>
-        <w:t>the</w:t>
-      </w:r>
-      <w:r>
-        <w:rPr>
-          <w:spacing w:val="-3"/>
-          <w:w w:val="110"/>
-          <w:sz w:val="20"/>
-        </w:rPr>
-        <w:t xml:space="preserve"> </w:t>
-      </w:r>
-      <w:r>
-        <w:rPr>
-          <w:w w:val="110"/>
-          <w:sz w:val="20"/>
-        </w:rPr>
-        <w:t>weather</w:t>
-      </w:r>
-      <w:r>
-        <w:rPr>
-          <w:spacing w:val="-2"/>
-          <w:w w:val="110"/>
-          <w:sz w:val="20"/>
-        </w:rPr>
-        <w:t xml:space="preserve"> </w:t>
-      </w:r>
-      <w:r>
-        <w:rPr>
-          <w:w w:val="110"/>
-          <w:sz w:val="20"/>
-        </w:rPr>
-        <w:t>forecast</w:t>
-      </w:r>
-      <w:r>
-        <w:rPr>
-          <w:spacing w:val="-2"/>
-          <w:w w:val="110"/>
-          <w:sz w:val="20"/>
-        </w:rPr>
-        <w:t xml:space="preserve"> </w:t>
-      </w:r>
-      <w:r>
-        <w:rPr>
-          <w:w w:val="110"/>
-          <w:sz w:val="20"/>
-        </w:rPr>
-        <w:t>of</w:t>
-      </w:r>
-      <w:r>
-        <w:rPr>
-          <w:spacing w:val="-4"/>
-          <w:w w:val="110"/>
-          <w:sz w:val="20"/>
-        </w:rPr>
-        <w:t xml:space="preserve"> </w:t>
-      </w:r>
-      <w:r>
-        <w:rPr>
-          <w:w w:val="110"/>
-          <w:sz w:val="20"/>
-        </w:rPr>
-        <w:t>the</w:t>
-      </w:r>
-      <w:r>
-        <w:rPr>
-          <w:spacing w:val="-4"/>
-          <w:w w:val="110"/>
-          <w:sz w:val="20"/>
-        </w:rPr>
-        <w:t xml:space="preserve"> </w:t>
-      </w:r>
-      <w:r>
-        <w:rPr>
-          <w:w w:val="110"/>
-          <w:sz w:val="20"/>
-        </w:rPr>
-        <w:t>city</w:t>
-      </w:r>
-      <w:r>
-        <w:rPr>
-          <w:spacing w:val="-2"/>
-          <w:w w:val="110"/>
-          <w:sz w:val="20"/>
-        </w:rPr>
-        <w:t xml:space="preserve"> </w:t>
-      </w:r>
-      <w:r>
-        <w:rPr>
-          <w:w w:val="110"/>
-          <w:sz w:val="20"/>
-        </w:rPr>
-        <w:t>that</w:t>
-      </w:r>
-      <w:r>
-        <w:rPr>
-          <w:spacing w:val="-2"/>
-          <w:w w:val="110"/>
-          <w:sz w:val="20"/>
-        </w:rPr>
-        <w:t xml:space="preserve"> </w:t>
-      </w:r>
-      <w:r>
-        <w:rPr>
-          <w:w w:val="110"/>
-          <w:sz w:val="20"/>
-        </w:rPr>
-        <w:t>the</w:t>
-      </w:r>
-      <w:r>
-        <w:rPr>
-          <w:spacing w:val="-4"/>
-          <w:w w:val="110"/>
-          <w:sz w:val="20"/>
-        </w:rPr>
-        <w:t xml:space="preserve"> </w:t>
-      </w:r>
-      <w:r>
-        <w:rPr>
-          <w:w w:val="110"/>
-          <w:sz w:val="20"/>
-        </w:rPr>
-        <w:t>user</w:t>
-      </w:r>
-      <w:r>
-        <w:rPr>
-          <w:spacing w:val="-3"/>
-          <w:w w:val="110"/>
-          <w:sz w:val="20"/>
-        </w:rPr>
-        <w:t xml:space="preserve"> </w:t>
-      </w:r>
-      <w:r>
-        <w:rPr>
-          <w:w w:val="110"/>
-          <w:sz w:val="20"/>
-        </w:rPr>
-        <w:t>enters</w:t>
-      </w:r>
-      <w:r>
-        <w:rPr>
-          <w:spacing w:val="-2"/>
-          <w:w w:val="110"/>
-          <w:sz w:val="20"/>
-        </w:rPr>
-        <w:t xml:space="preserve"> </w:t>
-      </w:r>
-      <w:r>
-        <w:rPr>
-          <w:w w:val="110"/>
-          <w:sz w:val="20"/>
-        </w:rPr>
-        <w:t>in</w:t>
-      </w:r>
-      <w:r>
-        <w:rPr>
-          <w:spacing w:val="-2"/>
-          <w:w w:val="110"/>
-          <w:sz w:val="20"/>
-        </w:rPr>
-        <w:t xml:space="preserve"> </w:t>
-      </w:r>
-      <w:r>
-        <w:rPr>
-          <w:w w:val="110"/>
-          <w:sz w:val="20"/>
-        </w:rPr>
-        <w:t>the</w:t>
-      </w:r>
-      <w:r>
-        <w:rPr>
-          <w:spacing w:val="-4"/>
-          <w:w w:val="110"/>
-          <w:sz w:val="20"/>
-        </w:rPr>
-        <w:t xml:space="preserve"> </w:t>
-      </w:r>
-      <w:r>
-        <w:rPr>
-          <w:w w:val="110"/>
-          <w:sz w:val="20"/>
-        </w:rPr>
-        <w:t>search</w:t>
-      </w:r>
-      <w:r>
-        <w:rPr>
-          <w:spacing w:val="-3"/>
-          <w:w w:val="110"/>
-          <w:sz w:val="20"/>
-        </w:rPr>
-        <w:t xml:space="preserve"> </w:t>
-      </w:r>
-      <w:proofErr w:type="gramStart"/>
-      <w:r>
-        <w:rPr>
-          <w:w w:val="110"/>
-          <w:sz w:val="20"/>
-        </w:rPr>
-        <w:t>bar</w:t>
-      </w:r>
-      <w:proofErr w:type="gramEnd"/>
-    </w:p>
-    <w:p>
-      <w:pPr>
-        <w:pStyle w:val="ListParagraph"/>
-        <w:numPr>
-          <w:ilvl w:val="0"/>
-          <w:numId w:val="1"/>
-        </w:numPr>
-        <w:tabs>
-          <w:tab w:val="left" w:pos="797"/>
-        </w:tabs>
-        <w:spacing w:before="34"/>
-        <w:rPr>
-          <w:sz w:val="20"/>
-        </w:rPr>
-      </w:pPr>
-      <w:r>
-        <w:rPr>
-          <w:w w:val="105"/>
-          <w:sz w:val="20"/>
-        </w:rPr>
-        <w:t>Used</w:t>
-      </w:r>
-      <w:r>
-        <w:rPr>
-          <w:spacing w:val="-2"/>
-          <w:w w:val="105"/>
-          <w:sz w:val="20"/>
-        </w:rPr>
-        <w:t xml:space="preserve"> </w:t>
-      </w:r>
-      <w:r>
-        <w:rPr>
-          <w:w w:val="105"/>
-          <w:sz w:val="20"/>
-        </w:rPr>
-        <w:t>the</w:t>
-      </w:r>
-      <w:r>
-        <w:rPr>
-          <w:spacing w:val="-3"/>
-          <w:w w:val="105"/>
-          <w:sz w:val="20"/>
-        </w:rPr>
-        <w:t xml:space="preserve"> </w:t>
-      </w:r>
-      <w:r>
-        <w:rPr>
-          <w:w w:val="105"/>
-          <w:sz w:val="20"/>
-        </w:rPr>
-        <w:t>Open</w:t>
-      </w:r>
-      <w:r>
-        <w:rPr>
-          <w:spacing w:val="-2"/>
-          <w:w w:val="105"/>
-          <w:sz w:val="20"/>
-        </w:rPr>
-        <w:t xml:space="preserve"> </w:t>
-      </w:r>
-      <w:r>
-        <w:rPr>
-          <w:w w:val="105"/>
-          <w:sz w:val="20"/>
-        </w:rPr>
-        <w:t>Weather</w:t>
-      </w:r>
-      <w:r>
-        <w:rPr>
-          <w:spacing w:val="-3"/>
-          <w:w w:val="105"/>
-          <w:sz w:val="20"/>
-        </w:rPr>
-        <w:t xml:space="preserve"> </w:t>
-      </w:r>
-      <w:r>
-        <w:rPr>
-          <w:w w:val="105"/>
-          <w:sz w:val="20"/>
-        </w:rPr>
-        <w:t>API</w:t>
-      </w:r>
-      <w:r>
-        <w:rPr>
-          <w:spacing w:val="-3"/>
-          <w:w w:val="105"/>
-          <w:sz w:val="20"/>
-        </w:rPr>
-        <w:t xml:space="preserve"> </w:t>
-      </w:r>
-      <w:r>
-        <w:rPr>
-          <w:w w:val="105"/>
-          <w:sz w:val="20"/>
-        </w:rPr>
-        <w:t>to</w:t>
-      </w:r>
-      <w:r>
-        <w:rPr>
-          <w:spacing w:val="-2"/>
-          <w:w w:val="105"/>
-          <w:sz w:val="20"/>
-        </w:rPr>
-        <w:t xml:space="preserve"> </w:t>
-      </w:r>
-      <w:r>
-        <w:rPr>
-          <w:w w:val="105"/>
-          <w:sz w:val="20"/>
-        </w:rPr>
-        <w:t>make</w:t>
-      </w:r>
-      <w:r>
-        <w:rPr>
-          <w:spacing w:val="-1"/>
-          <w:w w:val="105"/>
-          <w:sz w:val="20"/>
-        </w:rPr>
-        <w:t xml:space="preserve"> </w:t>
-      </w:r>
-      <w:r>
-        <w:rPr>
-          <w:w w:val="105"/>
-          <w:sz w:val="20"/>
-        </w:rPr>
-        <w:t>API</w:t>
-      </w:r>
-      <w:r>
-        <w:rPr>
-          <w:spacing w:val="-2"/>
-          <w:w w:val="105"/>
-          <w:sz w:val="20"/>
-        </w:rPr>
-        <w:t xml:space="preserve"> </w:t>
-      </w:r>
-      <w:r>
-        <w:rPr>
-          <w:w w:val="105"/>
-          <w:sz w:val="20"/>
-        </w:rPr>
-        <w:t>calls</w:t>
-      </w:r>
-      <w:r>
-        <w:rPr>
-          <w:spacing w:val="-1"/>
-          <w:w w:val="105"/>
-          <w:sz w:val="20"/>
-        </w:rPr>
-        <w:t xml:space="preserve"> </w:t>
-      </w:r>
-      <w:r>
-        <w:rPr>
-          <w:w w:val="105"/>
-          <w:sz w:val="20"/>
-        </w:rPr>
-        <w:t>and</w:t>
-      </w:r>
-      <w:r>
-        <w:rPr>
-          <w:spacing w:val="-1"/>
-          <w:w w:val="105"/>
-          <w:sz w:val="20"/>
-        </w:rPr>
-        <w:t xml:space="preserve"> </w:t>
-      </w:r>
-      <w:r>
-        <w:rPr>
-          <w:w w:val="105"/>
-          <w:sz w:val="20"/>
-        </w:rPr>
-        <w:t>return a</w:t>
-      </w:r>
-      <w:r>
-        <w:rPr>
-          <w:spacing w:val="-2"/>
-          <w:w w:val="105"/>
-          <w:sz w:val="20"/>
-        </w:rPr>
-        <w:t xml:space="preserve"> </w:t>
-      </w:r>
-      <w:r>
-        <w:rPr>
-          <w:w w:val="105"/>
-          <w:sz w:val="20"/>
-        </w:rPr>
-        <w:t>JSON</w:t>
-      </w:r>
-      <w:r>
-        <w:rPr>
-          <w:spacing w:val="-1"/>
-          <w:w w:val="105"/>
-          <w:sz w:val="20"/>
-        </w:rPr>
-        <w:t xml:space="preserve"> </w:t>
-      </w:r>
-      <w:r>
-        <w:rPr>
-          <w:w w:val="105"/>
-          <w:sz w:val="20"/>
-        </w:rPr>
-        <w:t>response</w:t>
-      </w:r>
-      <w:r>
-        <w:rPr>
-          <w:spacing w:val="-2"/>
-          <w:w w:val="105"/>
-          <w:sz w:val="20"/>
-        </w:rPr>
-        <w:t xml:space="preserve"> </w:t>
-      </w:r>
-      <w:r>
-        <w:rPr>
-          <w:w w:val="105"/>
-          <w:sz w:val="20"/>
-        </w:rPr>
-        <w:t>that</w:t>
-      </w:r>
-      <w:r>
-        <w:rPr>
-          <w:spacing w:val="-3"/>
-          <w:w w:val="105"/>
-          <w:sz w:val="20"/>
-        </w:rPr>
-        <w:t xml:space="preserve"> </w:t>
-      </w:r>
-      <w:r>
-        <w:rPr>
-          <w:w w:val="105"/>
-          <w:sz w:val="20"/>
-        </w:rPr>
-        <w:t>can</w:t>
-      </w:r>
-      <w:r>
-        <w:rPr>
-          <w:spacing w:val="-2"/>
-          <w:w w:val="105"/>
-          <w:sz w:val="20"/>
-        </w:rPr>
-        <w:t xml:space="preserve"> </w:t>
-      </w:r>
-      <w:r>
-        <w:rPr>
-          <w:w w:val="105"/>
-          <w:sz w:val="20"/>
-        </w:rPr>
-        <w:t>be</w:t>
-      </w:r>
-      <w:r>
-        <w:rPr>
-          <w:spacing w:val="-2"/>
-          <w:w w:val="105"/>
-          <w:sz w:val="20"/>
-        </w:rPr>
-        <w:t xml:space="preserve"> </w:t>
-      </w:r>
-      <w:r>
-        <w:rPr>
-          <w:w w:val="105"/>
-          <w:sz w:val="20"/>
-        </w:rPr>
-        <w:t>displayed</w:t>
-      </w:r>
-      <w:r>
-        <w:rPr>
-          <w:spacing w:val="-2"/>
-          <w:w w:val="105"/>
-          <w:sz w:val="20"/>
-        </w:rPr>
-        <w:t xml:space="preserve"> </w:t>
-      </w:r>
-      <w:r>
-        <w:rPr>
-          <w:w w:val="105"/>
-          <w:sz w:val="20"/>
-        </w:rPr>
-        <w:t>on</w:t>
-      </w:r>
-      <w:r>
-        <w:rPr>
-          <w:spacing w:val="-2"/>
-          <w:w w:val="105"/>
-          <w:sz w:val="20"/>
-        </w:rPr>
-        <w:t xml:space="preserve"> </w:t>
-      </w:r>
-      <w:r>
-        <w:rPr>
-          <w:w w:val="105"/>
-          <w:sz w:val="20"/>
-        </w:rPr>
-        <w:t>the</w:t>
-      </w:r>
-      <w:r>
-        <w:rPr>
-          <w:spacing w:val="-2"/>
-          <w:w w:val="105"/>
-          <w:sz w:val="20"/>
-        </w:rPr>
-        <w:t xml:space="preserve"> </w:t>
-      </w:r>
-      <w:proofErr w:type="gramStart"/>
-      <w:r>
-        <w:rPr>
-          <w:w w:val="105"/>
-          <w:sz w:val="20"/>
-        </w:rPr>
-        <w:t>app</w:t>
-      </w:r>
-      <w:proofErr w:type="gramEnd"/>
-    </w:p>
-    <w:p>
-      <w:pPr>
-        <w:pStyle w:val="ListParagraph"/>
-        <w:numPr>
-          <w:ilvl w:val="0"/>
-          <w:numId w:val="1"/>
-        </w:numPr>
-        <w:tabs>
-          <w:tab w:val="left" w:pos="797"/>
-        </w:tabs>
-        <w:spacing w:before="37"/>
-        <w:rPr>
-          <w:sz w:val="20"/>
-        </w:rPr>
-      </w:pPr>
-      <w:r>
-        <w:rPr>
-          <w:w w:val="105"/>
-          <w:sz w:val="20"/>
-        </w:rPr>
-        <w:t>Designed</w:t>
-      </w:r>
-      <w:r>
-        <w:rPr>
-          <w:spacing w:val="-1"/>
-          <w:w w:val="105"/>
-          <w:sz w:val="20"/>
-        </w:rPr>
-        <w:t xml:space="preserve"> </w:t>
-      </w:r>
-      <w:r>
-        <w:rPr>
-          <w:w w:val="105"/>
-          <w:sz w:val="20"/>
-        </w:rPr>
-        <w:t>weather</w:t>
-      </w:r>
-      <w:r>
-        <w:rPr>
-          <w:spacing w:val="-5"/>
-          <w:w w:val="105"/>
-          <w:sz w:val="20"/>
-        </w:rPr>
-        <w:t xml:space="preserve"> </w:t>
-      </w:r>
-      <w:r>
-        <w:rPr>
-          <w:w w:val="105"/>
-          <w:sz w:val="20"/>
-        </w:rPr>
-        <w:t>card</w:t>
-      </w:r>
-      <w:r>
-        <w:rPr>
-          <w:spacing w:val="-1"/>
-          <w:w w:val="105"/>
-          <w:sz w:val="20"/>
-        </w:rPr>
-        <w:t xml:space="preserve"> </w:t>
-      </w:r>
-      <w:r>
-        <w:rPr>
-          <w:w w:val="105"/>
-          <w:sz w:val="20"/>
-        </w:rPr>
-        <w:t>UI</w:t>
-      </w:r>
-      <w:r>
-        <w:rPr>
-          <w:spacing w:val="-3"/>
-          <w:w w:val="105"/>
-          <w:sz w:val="20"/>
-        </w:rPr>
-        <w:t xml:space="preserve"> </w:t>
-      </w:r>
-      <w:r>
-        <w:rPr>
-          <w:w w:val="105"/>
-          <w:sz w:val="20"/>
-        </w:rPr>
-        <w:t>using</w:t>
-      </w:r>
-      <w:r>
-        <w:rPr>
-          <w:spacing w:val="-4"/>
-          <w:w w:val="105"/>
-          <w:sz w:val="20"/>
-        </w:rPr>
-        <w:t xml:space="preserve"> </w:t>
-      </w:r>
-      <w:r>
-        <w:rPr>
-          <w:w w:val="105"/>
-          <w:sz w:val="20"/>
-        </w:rPr>
-        <w:t>Semantic-UI</w:t>
-      </w:r>
-      <w:r>
-        <w:rPr>
-          <w:spacing w:val="-3"/>
-          <w:w w:val="105"/>
-          <w:sz w:val="20"/>
-        </w:rPr>
-        <w:t xml:space="preserve"> </w:t>
-      </w:r>
-      <w:r>
-        <w:rPr>
-          <w:w w:val="105"/>
-          <w:sz w:val="20"/>
-        </w:rPr>
-        <w:t>React</w:t>
-      </w:r>
-      <w:r>
-        <w:rPr>
-          <w:spacing w:val="-4"/>
-          <w:w w:val="105"/>
-          <w:sz w:val="20"/>
-        </w:rPr>
-        <w:t xml:space="preserve"> </w:t>
-      </w:r>
-      <w:r>
-        <w:rPr>
-          <w:w w:val="105"/>
-          <w:sz w:val="20"/>
-        </w:rPr>
-        <w:t>to</w:t>
-      </w:r>
-      <w:r>
-        <w:rPr>
-          <w:spacing w:val="-3"/>
-          <w:w w:val="105"/>
-          <w:sz w:val="20"/>
-        </w:rPr>
-        <w:t xml:space="preserve"> </w:t>
-      </w:r>
-      <w:r>
-        <w:rPr>
-          <w:w w:val="105"/>
-          <w:sz w:val="20"/>
-        </w:rPr>
-        <w:t>display</w:t>
-      </w:r>
-      <w:r>
-        <w:rPr>
-          <w:spacing w:val="-2"/>
-          <w:w w:val="105"/>
-          <w:sz w:val="20"/>
-        </w:rPr>
-        <w:t xml:space="preserve"> </w:t>
-      </w:r>
-      <w:r>
-        <w:rPr>
-          <w:w w:val="105"/>
-          <w:sz w:val="20"/>
-        </w:rPr>
-        <w:t>city</w:t>
-      </w:r>
-      <w:r>
-        <w:rPr>
-          <w:spacing w:val="-3"/>
-          <w:w w:val="105"/>
-          <w:sz w:val="20"/>
-        </w:rPr>
-        <w:t xml:space="preserve"> </w:t>
-      </w:r>
-      <w:r>
-        <w:rPr>
-          <w:w w:val="105"/>
-          <w:sz w:val="20"/>
-        </w:rPr>
-        <w:t>and weather</w:t>
-      </w:r>
-      <w:r>
-        <w:rPr>
-          <w:spacing w:val="-4"/>
-          <w:w w:val="105"/>
-          <w:sz w:val="20"/>
-        </w:rPr>
-        <w:t xml:space="preserve"> </w:t>
-      </w:r>
-      <w:proofErr w:type="gramStart"/>
-      <w:r>
-        <w:rPr>
-          <w:w w:val="105"/>
-          <w:sz w:val="20"/>
-        </w:rPr>
-        <w:t>details</w:t>
-      </w:r>
-      <w:proofErr w:type="gramEnd"/>
-    </w:p>
-    <w:p>
-      <w:pPr>
-        <w:pStyle w:val="ListParagraph"/>
-        <w:numPr>
-          <w:ilvl w:val="0"/>
-          <w:numId w:val="1"/>
-        </w:numPr>
-        <w:tabs>
-          <w:tab w:val="left" w:pos="797"/>
-        </w:tabs>
-        <w:spacing w:before="34"/>
         <w:rPr>
           <w:sz w:val="20"/>
         </w:rPr>
@@ -4180,6 +3029,1141 @@
         <w:rPr>
           <w:sz w:val="20"/>
         </w:rPr>
+        <w:t xml:space="preserve">&amp; </w:t>
+      </w:r>
+      <w:hyperlink r:id="rId12" w:history="1">
+        <w:r>
+          <w:rPr>
+            <w:rStyle w:val="Hyperlink"/>
+            <w:w w:val="105"/>
+            <w:sz w:val="20"/>
+          </w:rPr>
+          <w:t>Webpage Link</w:t>
+        </w:r>
+      </w:hyperlink>
+      <w:r>
+        <w:rPr>
+          <w:w w:val="105"/>
+          <w:sz w:val="20"/>
+        </w:rPr>
+        <w:t xml:space="preserve"> – deployed through PythonAnywhere</w:t>
+      </w:r>
+    </w:p>
+    <w:p>
+      <w:pPr>
+        <w:tabs>
+          <w:tab w:val="left" w:pos="9958"/>
+        </w:tabs>
+        <w:spacing w:before="84"/>
+        <w:ind w:left="315"/>
+      </w:pPr>
+      <w:r>
+        <w:rPr>
+          <w:b/>
+          <w:w w:val="110"/>
+          <w:sz w:val="20"/>
+        </w:rPr>
+        <w:t>Sweater</w:t>
+      </w:r>
+      <w:r>
+        <w:rPr>
+          <w:b/>
+          <w:spacing w:val="-3"/>
+          <w:w w:val="110"/>
+          <w:sz w:val="20"/>
+        </w:rPr>
+        <w:t xml:space="preserve"> </w:t>
+      </w:r>
+      <w:r>
+        <w:rPr>
+          <w:b/>
+          <w:w w:val="110"/>
+          <w:sz w:val="20"/>
+        </w:rPr>
+        <w:t>Weather</w:t>
+      </w:r>
+      <w:r>
+        <w:rPr>
+          <w:b/>
+          <w:spacing w:val="28"/>
+          <w:w w:val="110"/>
+          <w:sz w:val="20"/>
+        </w:rPr>
+        <w:t xml:space="preserve"> </w:t>
+      </w:r>
+      <w:r>
+        <w:rPr>
+          <w:w w:val="110"/>
+          <w:sz w:val="20"/>
+        </w:rPr>
+        <w:t>|</w:t>
+      </w:r>
+      <w:r>
+        <w:rPr>
+          <w:spacing w:val="19"/>
+          <w:w w:val="110"/>
+          <w:sz w:val="20"/>
+        </w:rPr>
+        <w:t xml:space="preserve"> </w:t>
+      </w:r>
+      <w:r>
+        <w:rPr>
+          <w:i/>
+          <w:w w:val="110"/>
+          <w:sz w:val="20"/>
+        </w:rPr>
+        <w:t>React,</w:t>
+      </w:r>
+      <w:r>
+        <w:rPr>
+          <w:i/>
+          <w:spacing w:val="-3"/>
+          <w:w w:val="110"/>
+          <w:sz w:val="20"/>
+        </w:rPr>
+        <w:t xml:space="preserve"> </w:t>
+      </w:r>
+      <w:r>
+        <w:rPr>
+          <w:i/>
+          <w:w w:val="110"/>
+          <w:sz w:val="20"/>
+        </w:rPr>
+        <w:t>JavaScript,</w:t>
+      </w:r>
+      <w:r>
+        <w:rPr>
+          <w:i/>
+          <w:spacing w:val="-3"/>
+          <w:w w:val="110"/>
+          <w:sz w:val="20"/>
+        </w:rPr>
+        <w:t xml:space="preserve"> </w:t>
+      </w:r>
+      <w:r>
+        <w:rPr>
+          <w:i/>
+          <w:w w:val="110"/>
+          <w:sz w:val="20"/>
+        </w:rPr>
+        <w:t>HTML,</w:t>
+      </w:r>
+      <w:r>
+        <w:rPr>
+          <w:i/>
+          <w:spacing w:val="-3"/>
+          <w:w w:val="110"/>
+          <w:sz w:val="20"/>
+        </w:rPr>
+        <w:t xml:space="preserve"> </w:t>
+      </w:r>
+      <w:r>
+        <w:rPr>
+          <w:i/>
+          <w:w w:val="110"/>
+          <w:sz w:val="20"/>
+        </w:rPr>
+        <w:t>CSS,</w:t>
+      </w:r>
+      <w:r>
+        <w:rPr>
+          <w:i/>
+          <w:spacing w:val="-3"/>
+          <w:w w:val="110"/>
+          <w:sz w:val="20"/>
+        </w:rPr>
+        <w:t xml:space="preserve"> </w:t>
+      </w:r>
+      <w:r>
+        <w:rPr>
+          <w:i/>
+          <w:w w:val="110"/>
+          <w:sz w:val="20"/>
+        </w:rPr>
+        <w:t>Open</w:t>
+      </w:r>
+      <w:r>
+        <w:rPr>
+          <w:i/>
+          <w:spacing w:val="-4"/>
+          <w:w w:val="110"/>
+          <w:sz w:val="20"/>
+        </w:rPr>
+        <w:t xml:space="preserve"> </w:t>
+      </w:r>
+      <w:r>
+        <w:rPr>
+          <w:i/>
+          <w:w w:val="110"/>
+          <w:sz w:val="20"/>
+        </w:rPr>
+        <w:t>Weather</w:t>
+      </w:r>
+      <w:r>
+        <w:rPr>
+          <w:i/>
+          <w:spacing w:val="-4"/>
+          <w:w w:val="110"/>
+          <w:sz w:val="20"/>
+        </w:rPr>
+        <w:t xml:space="preserve"> </w:t>
+      </w:r>
+      <w:r>
+        <w:rPr>
+          <w:i/>
+          <w:w w:val="110"/>
+          <w:sz w:val="20"/>
+        </w:rPr>
+        <w:t>API,</w:t>
+      </w:r>
+      <w:r>
+        <w:rPr>
+          <w:i/>
+          <w:spacing w:val="-2"/>
+          <w:w w:val="110"/>
+          <w:sz w:val="20"/>
+        </w:rPr>
+        <w:t xml:space="preserve"> </w:t>
+      </w:r>
+      <w:r>
+        <w:rPr>
+          <w:i/>
+          <w:w w:val="110"/>
+          <w:sz w:val="20"/>
+        </w:rPr>
+        <w:t>Semantic-UI</w:t>
+      </w:r>
+      <w:r>
+        <w:rPr>
+          <w:i/>
+          <w:w w:val="110"/>
+          <w:sz w:val="20"/>
+        </w:rPr>
+        <w:t xml:space="preserve">, </w:t>
+      </w:r>
+      <w:r>
+        <w:rPr>
+          <w:i/>
+          <w:w w:val="110"/>
+          <w:sz w:val="20"/>
+        </w:rPr>
+        <w:t>GitHub</w:t>
+      </w:r>
+      <w:r>
+        <w:rPr>
+          <w:i/>
+          <w:w w:val="110"/>
+          <w:sz w:val="20"/>
+        </w:rPr>
+        <w:t xml:space="preserve"> Pages</w:t>
+      </w:r>
+      <w:r>
+        <w:rPr>
+          <w:i/>
+          <w:w w:val="110"/>
+          <w:sz w:val="20"/>
+        </w:rPr>
+        <w:tab/>
+      </w:r>
+      <w:r>
+        <w:rPr>
+          <w:w w:val="105"/>
+        </w:rPr>
+        <w:t>Oct</w:t>
+      </w:r>
+      <w:r>
+        <w:rPr>
+          <w:spacing w:val="-1"/>
+          <w:w w:val="105"/>
+        </w:rPr>
+        <w:t xml:space="preserve"> </w:t>
+      </w:r>
+      <w:r>
+        <w:rPr>
+          <w:w w:val="105"/>
+        </w:rPr>
+        <w:t>2022</w:t>
+      </w:r>
+    </w:p>
+    <w:p>
+      <w:pPr>
+        <w:pStyle w:val="ListParagraph"/>
+        <w:numPr>
+          <w:ilvl w:val="0"/>
+          <w:numId w:val="1"/>
+        </w:numPr>
+        <w:tabs>
+          <w:tab w:val="left" w:pos="797"/>
+        </w:tabs>
+        <w:spacing w:before="31"/>
+        <w:rPr>
+          <w:sz w:val="20"/>
+        </w:rPr>
+      </w:pPr>
+      <w:r>
+        <w:rPr>
+          <w:w w:val="110"/>
+          <w:sz w:val="20"/>
+        </w:rPr>
+        <w:t>Developed</w:t>
+      </w:r>
+      <w:r>
+        <w:rPr>
+          <w:spacing w:val="-3"/>
+          <w:w w:val="110"/>
+          <w:sz w:val="20"/>
+        </w:rPr>
+        <w:t xml:space="preserve"> </w:t>
+      </w:r>
+      <w:r>
+        <w:rPr>
+          <w:w w:val="110"/>
+          <w:sz w:val="20"/>
+        </w:rPr>
+        <w:t>a</w:t>
+      </w:r>
+      <w:r>
+        <w:rPr>
+          <w:spacing w:val="-3"/>
+          <w:w w:val="110"/>
+          <w:sz w:val="20"/>
+        </w:rPr>
+        <w:t xml:space="preserve"> </w:t>
+      </w:r>
+      <w:r>
+        <w:rPr>
+          <w:w w:val="110"/>
+          <w:sz w:val="20"/>
+        </w:rPr>
+        <w:t>React</w:t>
+      </w:r>
+      <w:r>
+        <w:rPr>
+          <w:spacing w:val="-1"/>
+          <w:w w:val="110"/>
+          <w:sz w:val="20"/>
+        </w:rPr>
+        <w:t xml:space="preserve"> </w:t>
+      </w:r>
+      <w:r>
+        <w:rPr>
+          <w:w w:val="110"/>
+          <w:sz w:val="20"/>
+        </w:rPr>
+        <w:t>web</w:t>
+      </w:r>
+      <w:r>
+        <w:rPr>
+          <w:spacing w:val="-2"/>
+          <w:w w:val="110"/>
+          <w:sz w:val="20"/>
+        </w:rPr>
+        <w:t xml:space="preserve"> </w:t>
+      </w:r>
+      <w:r>
+        <w:rPr>
+          <w:w w:val="110"/>
+          <w:sz w:val="20"/>
+        </w:rPr>
+        <w:t>app</w:t>
+      </w:r>
+      <w:r>
+        <w:rPr>
+          <w:spacing w:val="-3"/>
+          <w:w w:val="110"/>
+          <w:sz w:val="20"/>
+        </w:rPr>
+        <w:t xml:space="preserve"> </w:t>
+      </w:r>
+      <w:r>
+        <w:rPr>
+          <w:w w:val="110"/>
+          <w:sz w:val="20"/>
+        </w:rPr>
+        <w:t>that</w:t>
+      </w:r>
+      <w:r>
+        <w:rPr>
+          <w:spacing w:val="1"/>
+          <w:w w:val="110"/>
+          <w:sz w:val="20"/>
+        </w:rPr>
+        <w:t xml:space="preserve"> </w:t>
+      </w:r>
+      <w:r>
+        <w:rPr>
+          <w:w w:val="110"/>
+          <w:sz w:val="20"/>
+        </w:rPr>
+        <w:t>returns</w:t>
+      </w:r>
+      <w:r>
+        <w:rPr>
+          <w:spacing w:val="-3"/>
+          <w:w w:val="110"/>
+          <w:sz w:val="20"/>
+        </w:rPr>
+        <w:t xml:space="preserve"> </w:t>
+      </w:r>
+      <w:r>
+        <w:rPr>
+          <w:w w:val="110"/>
+          <w:sz w:val="20"/>
+        </w:rPr>
+        <w:t>the</w:t>
+      </w:r>
+      <w:r>
+        <w:rPr>
+          <w:spacing w:val="-3"/>
+          <w:w w:val="110"/>
+          <w:sz w:val="20"/>
+        </w:rPr>
+        <w:t xml:space="preserve"> </w:t>
+      </w:r>
+      <w:r>
+        <w:rPr>
+          <w:w w:val="110"/>
+          <w:sz w:val="20"/>
+        </w:rPr>
+        <w:t>weather</w:t>
+      </w:r>
+      <w:r>
+        <w:rPr>
+          <w:spacing w:val="-2"/>
+          <w:w w:val="110"/>
+          <w:sz w:val="20"/>
+        </w:rPr>
+        <w:t xml:space="preserve"> </w:t>
+      </w:r>
+      <w:r>
+        <w:rPr>
+          <w:w w:val="110"/>
+          <w:sz w:val="20"/>
+        </w:rPr>
+        <w:t>forecast</w:t>
+      </w:r>
+      <w:r>
+        <w:rPr>
+          <w:spacing w:val="-2"/>
+          <w:w w:val="110"/>
+          <w:sz w:val="20"/>
+        </w:rPr>
+        <w:t xml:space="preserve"> </w:t>
+      </w:r>
+      <w:r>
+        <w:rPr>
+          <w:w w:val="110"/>
+          <w:sz w:val="20"/>
+        </w:rPr>
+        <w:t>of</w:t>
+      </w:r>
+      <w:r>
+        <w:rPr>
+          <w:spacing w:val="-4"/>
+          <w:w w:val="110"/>
+          <w:sz w:val="20"/>
+        </w:rPr>
+        <w:t xml:space="preserve"> </w:t>
+      </w:r>
+      <w:r>
+        <w:rPr>
+          <w:w w:val="110"/>
+          <w:sz w:val="20"/>
+        </w:rPr>
+        <w:t>the</w:t>
+      </w:r>
+      <w:r>
+        <w:rPr>
+          <w:spacing w:val="-4"/>
+          <w:w w:val="110"/>
+          <w:sz w:val="20"/>
+        </w:rPr>
+        <w:t xml:space="preserve"> </w:t>
+      </w:r>
+      <w:r>
+        <w:rPr>
+          <w:w w:val="110"/>
+          <w:sz w:val="20"/>
+        </w:rPr>
+        <w:t>city</w:t>
+      </w:r>
+      <w:r>
+        <w:rPr>
+          <w:spacing w:val="-2"/>
+          <w:w w:val="110"/>
+          <w:sz w:val="20"/>
+        </w:rPr>
+        <w:t xml:space="preserve"> </w:t>
+      </w:r>
+      <w:r>
+        <w:rPr>
+          <w:w w:val="110"/>
+          <w:sz w:val="20"/>
+        </w:rPr>
+        <w:t>that</w:t>
+      </w:r>
+      <w:r>
+        <w:rPr>
+          <w:spacing w:val="-2"/>
+          <w:w w:val="110"/>
+          <w:sz w:val="20"/>
+        </w:rPr>
+        <w:t xml:space="preserve"> </w:t>
+      </w:r>
+      <w:r>
+        <w:rPr>
+          <w:w w:val="110"/>
+          <w:sz w:val="20"/>
+        </w:rPr>
+        <w:t>the</w:t>
+      </w:r>
+      <w:r>
+        <w:rPr>
+          <w:spacing w:val="-4"/>
+          <w:w w:val="110"/>
+          <w:sz w:val="20"/>
+        </w:rPr>
+        <w:t xml:space="preserve"> </w:t>
+      </w:r>
+      <w:r>
+        <w:rPr>
+          <w:w w:val="110"/>
+          <w:sz w:val="20"/>
+        </w:rPr>
+        <w:t>user</w:t>
+      </w:r>
+      <w:r>
+        <w:rPr>
+          <w:spacing w:val="-3"/>
+          <w:w w:val="110"/>
+          <w:sz w:val="20"/>
+        </w:rPr>
+        <w:t xml:space="preserve"> </w:t>
+      </w:r>
+      <w:r>
+        <w:rPr>
+          <w:w w:val="110"/>
+          <w:sz w:val="20"/>
+        </w:rPr>
+        <w:t>enters</w:t>
+      </w:r>
+      <w:r>
+        <w:rPr>
+          <w:spacing w:val="-2"/>
+          <w:w w:val="110"/>
+          <w:sz w:val="20"/>
+        </w:rPr>
+        <w:t xml:space="preserve"> </w:t>
+      </w:r>
+      <w:r>
+        <w:rPr>
+          <w:w w:val="110"/>
+          <w:sz w:val="20"/>
+        </w:rPr>
+        <w:t>in</w:t>
+      </w:r>
+      <w:r>
+        <w:rPr>
+          <w:spacing w:val="-2"/>
+          <w:w w:val="110"/>
+          <w:sz w:val="20"/>
+        </w:rPr>
+        <w:t xml:space="preserve"> </w:t>
+      </w:r>
+      <w:r>
+        <w:rPr>
+          <w:w w:val="110"/>
+          <w:sz w:val="20"/>
+        </w:rPr>
+        <w:t>the</w:t>
+      </w:r>
+      <w:r>
+        <w:rPr>
+          <w:spacing w:val="-4"/>
+          <w:w w:val="110"/>
+          <w:sz w:val="20"/>
+        </w:rPr>
+        <w:t xml:space="preserve"> </w:t>
+      </w:r>
+      <w:r>
+        <w:rPr>
+          <w:w w:val="110"/>
+          <w:sz w:val="20"/>
+        </w:rPr>
+        <w:t>search</w:t>
+      </w:r>
+      <w:r>
+        <w:rPr>
+          <w:spacing w:val="-3"/>
+          <w:w w:val="110"/>
+          <w:sz w:val="20"/>
+        </w:rPr>
+        <w:t xml:space="preserve"> </w:t>
+      </w:r>
+      <w:proofErr w:type="gramStart"/>
+      <w:r>
+        <w:rPr>
+          <w:w w:val="110"/>
+          <w:sz w:val="20"/>
+        </w:rPr>
+        <w:t>bar</w:t>
+      </w:r>
+      <w:proofErr w:type="gramEnd"/>
+    </w:p>
+    <w:p>
+      <w:pPr>
+        <w:pStyle w:val="ListParagraph"/>
+        <w:numPr>
+          <w:ilvl w:val="0"/>
+          <w:numId w:val="1"/>
+        </w:numPr>
+        <w:tabs>
+          <w:tab w:val="left" w:pos="797"/>
+        </w:tabs>
+        <w:spacing w:before="34"/>
+        <w:rPr>
+          <w:sz w:val="20"/>
+        </w:rPr>
+      </w:pPr>
+      <w:r>
+        <w:rPr>
+          <w:w w:val="105"/>
+          <w:sz w:val="20"/>
+        </w:rPr>
+        <w:t>Used</w:t>
+      </w:r>
+      <w:r>
+        <w:rPr>
+          <w:spacing w:val="-2"/>
+          <w:w w:val="105"/>
+          <w:sz w:val="20"/>
+        </w:rPr>
+        <w:t xml:space="preserve"> </w:t>
+      </w:r>
+      <w:r>
+        <w:rPr>
+          <w:w w:val="105"/>
+          <w:sz w:val="20"/>
+        </w:rPr>
+        <w:t>the</w:t>
+      </w:r>
+      <w:r>
+        <w:rPr>
+          <w:spacing w:val="-3"/>
+          <w:w w:val="105"/>
+          <w:sz w:val="20"/>
+        </w:rPr>
+        <w:t xml:space="preserve"> </w:t>
+      </w:r>
+      <w:r>
+        <w:rPr>
+          <w:w w:val="105"/>
+          <w:sz w:val="20"/>
+        </w:rPr>
+        <w:t>Open</w:t>
+      </w:r>
+      <w:r>
+        <w:rPr>
+          <w:spacing w:val="-2"/>
+          <w:w w:val="105"/>
+          <w:sz w:val="20"/>
+        </w:rPr>
+        <w:t xml:space="preserve"> </w:t>
+      </w:r>
+      <w:r>
+        <w:rPr>
+          <w:w w:val="105"/>
+          <w:sz w:val="20"/>
+        </w:rPr>
+        <w:t>Weather</w:t>
+      </w:r>
+      <w:r>
+        <w:rPr>
+          <w:spacing w:val="-3"/>
+          <w:w w:val="105"/>
+          <w:sz w:val="20"/>
+        </w:rPr>
+        <w:t xml:space="preserve"> </w:t>
+      </w:r>
+      <w:r>
+        <w:rPr>
+          <w:w w:val="105"/>
+          <w:sz w:val="20"/>
+        </w:rPr>
+        <w:t>API</w:t>
+      </w:r>
+      <w:r>
+        <w:rPr>
+          <w:spacing w:val="-3"/>
+          <w:w w:val="105"/>
+          <w:sz w:val="20"/>
+        </w:rPr>
+        <w:t xml:space="preserve"> </w:t>
+      </w:r>
+      <w:r>
+        <w:rPr>
+          <w:w w:val="105"/>
+          <w:sz w:val="20"/>
+        </w:rPr>
+        <w:t>to</w:t>
+      </w:r>
+      <w:r>
+        <w:rPr>
+          <w:spacing w:val="-2"/>
+          <w:w w:val="105"/>
+          <w:sz w:val="20"/>
+        </w:rPr>
+        <w:t xml:space="preserve"> </w:t>
+      </w:r>
+      <w:r>
+        <w:rPr>
+          <w:w w:val="105"/>
+          <w:sz w:val="20"/>
+        </w:rPr>
+        <w:t>make</w:t>
+      </w:r>
+      <w:r>
+        <w:rPr>
+          <w:spacing w:val="-1"/>
+          <w:w w:val="105"/>
+          <w:sz w:val="20"/>
+        </w:rPr>
+        <w:t xml:space="preserve"> </w:t>
+      </w:r>
+      <w:r>
+        <w:rPr>
+          <w:w w:val="105"/>
+          <w:sz w:val="20"/>
+        </w:rPr>
+        <w:t>API</w:t>
+      </w:r>
+      <w:r>
+        <w:rPr>
+          <w:spacing w:val="-2"/>
+          <w:w w:val="105"/>
+          <w:sz w:val="20"/>
+        </w:rPr>
+        <w:t xml:space="preserve"> </w:t>
+      </w:r>
+      <w:r>
+        <w:rPr>
+          <w:w w:val="105"/>
+          <w:sz w:val="20"/>
+        </w:rPr>
+        <w:t>calls</w:t>
+      </w:r>
+      <w:r>
+        <w:rPr>
+          <w:spacing w:val="-1"/>
+          <w:w w:val="105"/>
+          <w:sz w:val="20"/>
+        </w:rPr>
+        <w:t xml:space="preserve"> </w:t>
+      </w:r>
+      <w:r>
+        <w:rPr>
+          <w:w w:val="105"/>
+          <w:sz w:val="20"/>
+        </w:rPr>
+        <w:t>and</w:t>
+      </w:r>
+      <w:r>
+        <w:rPr>
+          <w:spacing w:val="-1"/>
+          <w:w w:val="105"/>
+          <w:sz w:val="20"/>
+        </w:rPr>
+        <w:t xml:space="preserve"> </w:t>
+      </w:r>
+      <w:r>
+        <w:rPr>
+          <w:w w:val="105"/>
+          <w:sz w:val="20"/>
+        </w:rPr>
+        <w:t>return a</w:t>
+      </w:r>
+      <w:r>
+        <w:rPr>
+          <w:spacing w:val="-2"/>
+          <w:w w:val="105"/>
+          <w:sz w:val="20"/>
+        </w:rPr>
+        <w:t xml:space="preserve"> </w:t>
+      </w:r>
+      <w:r>
+        <w:rPr>
+          <w:w w:val="105"/>
+          <w:sz w:val="20"/>
+        </w:rPr>
+        <w:t>JSON</w:t>
+      </w:r>
+      <w:r>
+        <w:rPr>
+          <w:spacing w:val="-1"/>
+          <w:w w:val="105"/>
+          <w:sz w:val="20"/>
+        </w:rPr>
+        <w:t xml:space="preserve"> </w:t>
+      </w:r>
+      <w:r>
+        <w:rPr>
+          <w:w w:val="105"/>
+          <w:sz w:val="20"/>
+        </w:rPr>
+        <w:t>response</w:t>
+      </w:r>
+      <w:r>
+        <w:rPr>
+          <w:spacing w:val="-2"/>
+          <w:w w:val="105"/>
+          <w:sz w:val="20"/>
+        </w:rPr>
+        <w:t xml:space="preserve"> </w:t>
+      </w:r>
+      <w:r>
+        <w:rPr>
+          <w:w w:val="105"/>
+          <w:sz w:val="20"/>
+        </w:rPr>
+        <w:t>that</w:t>
+      </w:r>
+      <w:r>
+        <w:rPr>
+          <w:spacing w:val="-3"/>
+          <w:w w:val="105"/>
+          <w:sz w:val="20"/>
+        </w:rPr>
+        <w:t xml:space="preserve"> </w:t>
+      </w:r>
+      <w:r>
+        <w:rPr>
+          <w:w w:val="105"/>
+          <w:sz w:val="20"/>
+        </w:rPr>
+        <w:t>can</w:t>
+      </w:r>
+      <w:r>
+        <w:rPr>
+          <w:spacing w:val="-2"/>
+          <w:w w:val="105"/>
+          <w:sz w:val="20"/>
+        </w:rPr>
+        <w:t xml:space="preserve"> </w:t>
+      </w:r>
+      <w:r>
+        <w:rPr>
+          <w:w w:val="105"/>
+          <w:sz w:val="20"/>
+        </w:rPr>
+        <w:t>be</w:t>
+      </w:r>
+      <w:r>
+        <w:rPr>
+          <w:spacing w:val="-2"/>
+          <w:w w:val="105"/>
+          <w:sz w:val="20"/>
+        </w:rPr>
+        <w:t xml:space="preserve"> </w:t>
+      </w:r>
+      <w:r>
+        <w:rPr>
+          <w:w w:val="105"/>
+          <w:sz w:val="20"/>
+        </w:rPr>
+        <w:t>displayed</w:t>
+      </w:r>
+      <w:r>
+        <w:rPr>
+          <w:spacing w:val="-2"/>
+          <w:w w:val="105"/>
+          <w:sz w:val="20"/>
+        </w:rPr>
+        <w:t xml:space="preserve"> </w:t>
+      </w:r>
+      <w:r>
+        <w:rPr>
+          <w:w w:val="105"/>
+          <w:sz w:val="20"/>
+        </w:rPr>
+        <w:t>on</w:t>
+      </w:r>
+      <w:r>
+        <w:rPr>
+          <w:spacing w:val="-2"/>
+          <w:w w:val="105"/>
+          <w:sz w:val="20"/>
+        </w:rPr>
+        <w:t xml:space="preserve"> </w:t>
+      </w:r>
+      <w:r>
+        <w:rPr>
+          <w:w w:val="105"/>
+          <w:sz w:val="20"/>
+        </w:rPr>
+        <w:t>the</w:t>
+      </w:r>
+      <w:r>
+        <w:rPr>
+          <w:spacing w:val="-2"/>
+          <w:w w:val="105"/>
+          <w:sz w:val="20"/>
+        </w:rPr>
+        <w:t xml:space="preserve"> </w:t>
+      </w:r>
+      <w:r>
+        <w:rPr>
+          <w:w w:val="105"/>
+          <w:sz w:val="20"/>
+        </w:rPr>
+        <w:t>app</w:t>
+      </w:r>
+    </w:p>
+    <w:p>
+      <w:pPr>
+        <w:pStyle w:val="ListParagraph"/>
+        <w:numPr>
+          <w:ilvl w:val="0"/>
+          <w:numId w:val="1"/>
+        </w:numPr>
+        <w:tabs>
+          <w:tab w:val="left" w:pos="797"/>
+        </w:tabs>
+        <w:spacing w:before="37"/>
+        <w:rPr>
+          <w:sz w:val="20"/>
+        </w:rPr>
+      </w:pPr>
+      <w:r>
+        <w:rPr>
+          <w:w w:val="105"/>
+          <w:sz w:val="20"/>
+        </w:rPr>
+        <w:t>Designed</w:t>
+      </w:r>
+      <w:r>
+        <w:rPr>
+          <w:spacing w:val="-1"/>
+          <w:w w:val="105"/>
+          <w:sz w:val="20"/>
+        </w:rPr>
+        <w:t xml:space="preserve"> </w:t>
+      </w:r>
+      <w:r>
+        <w:rPr>
+          <w:w w:val="105"/>
+          <w:sz w:val="20"/>
+        </w:rPr>
+        <w:t>weather</w:t>
+      </w:r>
+      <w:r>
+        <w:rPr>
+          <w:spacing w:val="-5"/>
+          <w:w w:val="105"/>
+          <w:sz w:val="20"/>
+        </w:rPr>
+        <w:t xml:space="preserve"> </w:t>
+      </w:r>
+      <w:r>
+        <w:rPr>
+          <w:w w:val="105"/>
+          <w:sz w:val="20"/>
+        </w:rPr>
+        <w:t>card</w:t>
+      </w:r>
+      <w:r>
+        <w:rPr>
+          <w:spacing w:val="-1"/>
+          <w:w w:val="105"/>
+          <w:sz w:val="20"/>
+        </w:rPr>
+        <w:t xml:space="preserve"> </w:t>
+      </w:r>
+      <w:r>
+        <w:rPr>
+          <w:w w:val="105"/>
+          <w:sz w:val="20"/>
+        </w:rPr>
+        <w:t>UI</w:t>
+      </w:r>
+      <w:r>
+        <w:rPr>
+          <w:spacing w:val="-3"/>
+          <w:w w:val="105"/>
+          <w:sz w:val="20"/>
+        </w:rPr>
+        <w:t xml:space="preserve"> </w:t>
+      </w:r>
+      <w:r>
+        <w:rPr>
+          <w:w w:val="105"/>
+          <w:sz w:val="20"/>
+        </w:rPr>
+        <w:t>using</w:t>
+      </w:r>
+      <w:r>
+        <w:rPr>
+          <w:spacing w:val="-4"/>
+          <w:w w:val="105"/>
+          <w:sz w:val="20"/>
+        </w:rPr>
+        <w:t xml:space="preserve"> </w:t>
+      </w:r>
+      <w:r>
+        <w:rPr>
+          <w:w w:val="105"/>
+          <w:sz w:val="20"/>
+        </w:rPr>
+        <w:t>Semantic-UI</w:t>
+      </w:r>
+      <w:r>
+        <w:rPr>
+          <w:spacing w:val="-3"/>
+          <w:w w:val="105"/>
+          <w:sz w:val="20"/>
+        </w:rPr>
+        <w:t xml:space="preserve"> </w:t>
+      </w:r>
+      <w:r>
+        <w:rPr>
+          <w:w w:val="105"/>
+          <w:sz w:val="20"/>
+        </w:rPr>
+        <w:t>React</w:t>
+      </w:r>
+      <w:r>
+        <w:rPr>
+          <w:spacing w:val="-4"/>
+          <w:w w:val="105"/>
+          <w:sz w:val="20"/>
+        </w:rPr>
+        <w:t xml:space="preserve"> </w:t>
+      </w:r>
+      <w:r>
+        <w:rPr>
+          <w:w w:val="105"/>
+          <w:sz w:val="20"/>
+        </w:rPr>
+        <w:t>to</w:t>
+      </w:r>
+      <w:r>
+        <w:rPr>
+          <w:spacing w:val="-3"/>
+          <w:w w:val="105"/>
+          <w:sz w:val="20"/>
+        </w:rPr>
+        <w:t xml:space="preserve"> </w:t>
+      </w:r>
+      <w:r>
+        <w:rPr>
+          <w:w w:val="105"/>
+          <w:sz w:val="20"/>
+        </w:rPr>
+        <w:t>display</w:t>
+      </w:r>
+      <w:r>
+        <w:rPr>
+          <w:spacing w:val="-2"/>
+          <w:w w:val="105"/>
+          <w:sz w:val="20"/>
+        </w:rPr>
+        <w:t xml:space="preserve"> </w:t>
+      </w:r>
+      <w:r>
+        <w:rPr>
+          <w:w w:val="105"/>
+          <w:sz w:val="20"/>
+        </w:rPr>
+        <w:t>city</w:t>
+      </w:r>
+      <w:r>
+        <w:rPr>
+          <w:spacing w:val="-3"/>
+          <w:w w:val="105"/>
+          <w:sz w:val="20"/>
+        </w:rPr>
+        <w:t xml:space="preserve"> </w:t>
+      </w:r>
+      <w:r>
+        <w:rPr>
+          <w:w w:val="105"/>
+          <w:sz w:val="20"/>
+        </w:rPr>
+        <w:t>and weather</w:t>
+      </w:r>
+      <w:r>
+        <w:rPr>
+          <w:spacing w:val="-4"/>
+          <w:w w:val="105"/>
+          <w:sz w:val="20"/>
+        </w:rPr>
+        <w:t xml:space="preserve"> </w:t>
+      </w:r>
+      <w:proofErr w:type="gramStart"/>
+      <w:r>
+        <w:rPr>
+          <w:w w:val="105"/>
+          <w:sz w:val="20"/>
+        </w:rPr>
+        <w:t>details</w:t>
+      </w:r>
+      <w:proofErr w:type="gramEnd"/>
+    </w:p>
+    <w:p>
+      <w:pPr>
+        <w:pStyle w:val="ListParagraph"/>
+        <w:numPr>
+          <w:ilvl w:val="0"/>
+          <w:numId w:val="1"/>
+        </w:numPr>
+        <w:tabs>
+          <w:tab w:val="left" w:pos="797"/>
+        </w:tabs>
+        <w:spacing w:before="34"/>
+        <w:rPr>
+          <w:sz w:val="20"/>
+        </w:rPr>
+      </w:pPr>
+      <w:hyperlink r:id="rId13">
+        <w:proofErr w:type="spellStart"/>
+        <w:r>
+          <w:rPr>
+            <w:color w:val="0000FF"/>
+            <w:sz w:val="20"/>
+            <w:u w:val="single" w:color="0000FF"/>
+          </w:rPr>
+          <w:t>Github</w:t>
+        </w:r>
+        <w:proofErr w:type="spellEnd"/>
+        <w:r>
+          <w:rPr>
+            <w:color w:val="0000FF"/>
+            <w:spacing w:val="-2"/>
+            <w:sz w:val="20"/>
+            <w:u w:val="single" w:color="0000FF"/>
+          </w:rPr>
+          <w:t xml:space="preserve"> </w:t>
+        </w:r>
+        <w:r>
+          <w:rPr>
+            <w:color w:val="0000FF"/>
+            <w:sz w:val="20"/>
+            <w:u w:val="single" w:color="0000FF"/>
+          </w:rPr>
+          <w:t>Link</w:t>
+        </w:r>
+        <w:r>
+          <w:rPr>
+            <w:color w:val="0000FF"/>
+            <w:spacing w:val="-1"/>
+            <w:sz w:val="20"/>
+          </w:rPr>
+          <w:t xml:space="preserve"> </w:t>
+        </w:r>
+      </w:hyperlink>
+      <w:r>
+        <w:rPr>
+          <w:sz w:val="20"/>
+        </w:rPr>
         <w:t>&amp;</w:t>
       </w:r>
       <w:r>
@@ -4190,7 +4174,7 @@
         </w:rPr>
         <w:t xml:space="preserve"> </w:t>
       </w:r>
-      <w:hyperlink r:id="rId12">
+      <w:hyperlink r:id="rId14">
         <w:r>
           <w:rPr>
             <w:color w:val="0000FF"/>
@@ -4316,21 +4300,12 @@
         </w:rPr>
         <w:tab/>
       </w:r>
-      <w:proofErr w:type="spellStart"/>
-      <w:r>
-        <w:rPr>
-          <w:w w:val="110"/>
-          <w:sz w:val="20"/>
-        </w:rPr>
-        <w:t>Winnipeg</w:t>
-      </w:r>
-      <w:proofErr w:type="spellEnd"/>
-      <w:r>
-        <w:rPr>
-          <w:w w:val="110"/>
-          <w:sz w:val="20"/>
-        </w:rPr>
-        <w:t>,</w:t>
+      <w:r>
+        <w:rPr>
+          <w:w w:val="110"/>
+          <w:sz w:val="20"/>
+        </w:rPr>
+        <w:t>Winnipeg,</w:t>
       </w:r>
       <w:r>
         <w:rPr>
@@ -4363,69 +4338,127 @@
       <w:r>
         <w:rPr>
           <w:i/>
+          <w:sz w:val="20"/>
+          <w:szCs w:val="24"/>
+        </w:rPr>
+        <w:t>Bachelor</w:t>
+      </w:r>
+      <w:r>
+        <w:rPr>
+          <w:i/>
+          <w:spacing w:val="62"/>
+          <w:sz w:val="20"/>
+          <w:szCs w:val="24"/>
+        </w:rPr>
+        <w:t xml:space="preserve"> </w:t>
+      </w:r>
+      <w:r>
+        <w:rPr>
+          <w:i/>
+          <w:sz w:val="20"/>
+          <w:szCs w:val="24"/>
+        </w:rPr>
+        <w:t>of</w:t>
+      </w:r>
+      <w:r>
+        <w:rPr>
+          <w:i/>
+          <w:spacing w:val="65"/>
+          <w:sz w:val="20"/>
+          <w:szCs w:val="24"/>
+        </w:rPr>
+        <w:t xml:space="preserve"> </w:t>
+      </w:r>
+      <w:r>
+        <w:rPr>
+          <w:i/>
+          <w:sz w:val="20"/>
+          <w:szCs w:val="24"/>
+        </w:rPr>
+        <w:t>Science</w:t>
+      </w:r>
+      <w:r>
+        <w:rPr>
+          <w:i/>
+          <w:spacing w:val="66"/>
+          <w:sz w:val="20"/>
+          <w:szCs w:val="24"/>
+        </w:rPr>
+        <w:t xml:space="preserve"> </w:t>
+      </w:r>
+      <w:r>
+        <w:rPr>
+          <w:i/>
+          <w:sz w:val="20"/>
+          <w:szCs w:val="24"/>
+        </w:rPr>
+        <w:t>in</w:t>
+      </w:r>
+      <w:r>
+        <w:rPr>
+          <w:i/>
+          <w:spacing w:val="62"/>
+          <w:sz w:val="20"/>
+          <w:szCs w:val="24"/>
+        </w:rPr>
+        <w:t xml:space="preserve"> </w:t>
+      </w:r>
+      <w:r>
+        <w:rPr>
+          <w:i/>
+          <w:sz w:val="20"/>
+          <w:szCs w:val="24"/>
+        </w:rPr>
+        <w:t>Applied</w:t>
+      </w:r>
+      <w:r>
+        <w:rPr>
+          <w:i/>
+          <w:spacing w:val="14"/>
+          <w:sz w:val="20"/>
+          <w:szCs w:val="24"/>
+        </w:rPr>
+        <w:t xml:space="preserve"> </w:t>
+      </w:r>
+      <w:r>
+        <w:rPr>
+          <w:i/>
+          <w:sz w:val="20"/>
+          <w:szCs w:val="24"/>
+        </w:rPr>
+        <w:t>Computer</w:t>
+      </w:r>
+      <w:r>
+        <w:rPr>
+          <w:i/>
+          <w:spacing w:val="65"/>
+          <w:sz w:val="20"/>
+          <w:szCs w:val="24"/>
+        </w:rPr>
+        <w:t xml:space="preserve"> </w:t>
+      </w:r>
+      <w:r>
+        <w:rPr>
+          <w:i/>
+          <w:sz w:val="20"/>
+          <w:szCs w:val="24"/>
+        </w:rPr>
+        <w:t>Science</w:t>
+      </w:r>
+      <w:r>
+        <w:rPr>
+          <w:i/>
+          <w:sz w:val="20"/>
+          <w:szCs w:val="24"/>
+        </w:rPr>
+        <w:t xml:space="preserve"> </w:t>
+      </w:r>
+      <w:r>
+        <w:rPr>
+          <w:i/>
           <w:sz w:val="18"/>
         </w:rPr>
-        <w:t>Bachelor</w:t>
-      </w:r>
-      <w:r>
-        <w:rPr>
-          <w:i/>
-          <w:spacing w:val="62"/>
-          <w:sz w:val="18"/>
-        </w:rPr>
-        <w:t xml:space="preserve"> </w:t>
-      </w:r>
-      <w:r>
-        <w:rPr>
-          <w:i/>
-          <w:sz w:val="18"/>
-        </w:rPr>
-        <w:t>of</w:t>
-      </w:r>
-      <w:r>
-        <w:rPr>
-          <w:i/>
-          <w:spacing w:val="65"/>
-          <w:sz w:val="18"/>
-        </w:rPr>
-        <w:t xml:space="preserve"> </w:t>
-      </w:r>
-      <w:r>
-        <w:rPr>
-          <w:i/>
-          <w:sz w:val="18"/>
-        </w:rPr>
-        <w:t>Science</w:t>
-      </w:r>
-      <w:r>
-        <w:rPr>
-          <w:i/>
-          <w:spacing w:val="66"/>
-          <w:sz w:val="18"/>
-        </w:rPr>
-        <w:t xml:space="preserve"> </w:t>
-      </w:r>
-      <w:r>
-        <w:rPr>
-          <w:i/>
-          <w:sz w:val="18"/>
-        </w:rPr>
-        <w:t>in</w:t>
-      </w:r>
-      <w:r>
-        <w:rPr>
-          <w:i/>
-          <w:spacing w:val="62"/>
-          <w:sz w:val="18"/>
-        </w:rPr>
-        <w:t xml:space="preserve"> </w:t>
-      </w:r>
-      <w:r>
-        <w:rPr>
-          <w:i/>
-          <w:sz w:val="18"/>
-        </w:rPr>
-        <w:t>Applied</w:t>
+        <w:t>(Dean’s</w:t>
       </w:r>
       <w:r>
         <w:rPr>
@@ -4435,17 +4468,19 @@
         </w:rPr>
         <w:t xml:space="preserve"> </w:t>
       </w:r>
+      <w:proofErr w:type="spellStart"/>
       <w:r>
         <w:rPr>
           <w:i/>
           <w:sz w:val="18"/>
         </w:rPr>
-        <w:t>Computer</w:t>
-      </w:r>
-      <w:r>
-        <w:rPr>
-          <w:i/>
-          <w:spacing w:val="65"/>
+        <w:t>Honour</w:t>
+      </w:r>
+      <w:proofErr w:type="spellEnd"/>
+      <w:r>
+        <w:rPr>
+          <w:i/>
+          <w:spacing w:val="13"/>
           <w:sz w:val="18"/>
         </w:rPr>
         <w:t xml:space="preserve"> </w:t>
@@ -4455,7 +4490,52 @@
           <w:i/>
           <w:sz w:val="18"/>
         </w:rPr>
-        <w:t>Science</w:t>
+        <w:t>List,</w:t>
+      </w:r>
+      <w:r>
+        <w:rPr>
+          <w:i/>
+          <w:spacing w:val="13"/>
+          <w:sz w:val="18"/>
+        </w:rPr>
+        <w:t xml:space="preserve"> </w:t>
+      </w:r>
+      <w:r>
+        <w:rPr>
+          <w:i/>
+          <w:sz w:val="18"/>
+        </w:rPr>
+        <w:t>2020</w:t>
+      </w:r>
+      <w:r>
+        <w:rPr>
+          <w:i/>
+          <w:spacing w:val="13"/>
+          <w:sz w:val="18"/>
+        </w:rPr>
+        <w:t xml:space="preserve"> </w:t>
+      </w:r>
+      <w:r>
+        <w:rPr>
+          <w:i/>
+          <w:sz w:val="18"/>
+        </w:rPr>
+        <w:t>-</w:t>
+      </w:r>
+      <w:r>
+        <w:rPr>
+          <w:i/>
+          <w:spacing w:val="15"/>
+          <w:sz w:val="18"/>
+        </w:rPr>
+        <w:t xml:space="preserve"> </w:t>
+      </w:r>
+      <w:r>
+        <w:rPr>
+          <w:i/>
+          <w:sz w:val="18"/>
+        </w:rPr>
+        <w:t>2021)</w:t>
       </w:r>
       <w:r>
         <w:rPr>
@@ -4487,91 +4567,6 @@
         </w:rPr>
         <w:t>2022</w:t>
       </w:r>
-      <w:r>
-        <w:rPr>
-          <w:i/>
-          <w:sz w:val="18"/>
-        </w:rPr>
-        <w:br/>
-        <w:t>(Dean’s</w:t>
-      </w:r>
-      <w:r>
-        <w:rPr>
-          <w:i/>
-          <w:spacing w:val="14"/>
-          <w:sz w:val="18"/>
-        </w:rPr>
-        <w:t xml:space="preserve"> </w:t>
-      </w:r>
-      <w:proofErr w:type="spellStart"/>
-      <w:r>
-        <w:rPr>
-          <w:i/>
-          <w:sz w:val="18"/>
-        </w:rPr>
-        <w:t>Honour</w:t>
-      </w:r>
-      <w:proofErr w:type="spellEnd"/>
-      <w:r>
-        <w:rPr>
-          <w:i/>
-          <w:spacing w:val="13"/>
-          <w:sz w:val="18"/>
-        </w:rPr>
-        <w:t xml:space="preserve"> </w:t>
-      </w:r>
-      <w:r>
-        <w:rPr>
-          <w:i/>
-          <w:sz w:val="18"/>
-        </w:rPr>
-        <w:t>List,</w:t>
-      </w:r>
-      <w:r>
-        <w:rPr>
-          <w:i/>
-          <w:spacing w:val="13"/>
-          <w:sz w:val="18"/>
-        </w:rPr>
-        <w:t xml:space="preserve"> </w:t>
-      </w:r>
-      <w:r>
-        <w:rPr>
-          <w:i/>
-          <w:sz w:val="18"/>
-        </w:rPr>
-        <w:t>2020</w:t>
-      </w:r>
-      <w:r>
-        <w:rPr>
-          <w:i/>
-          <w:spacing w:val="13"/>
-          <w:sz w:val="18"/>
-        </w:rPr>
-        <w:t xml:space="preserve"> </w:t>
-      </w:r>
-      <w:r>
-        <w:rPr>
-          <w:i/>
-          <w:sz w:val="18"/>
-        </w:rPr>
-        <w:t>-</w:t>
-      </w:r>
-      <w:r>
-        <w:rPr>
-          <w:i/>
-          <w:spacing w:val="15"/>
-          <w:sz w:val="18"/>
-        </w:rPr>
-        <w:t xml:space="preserve"> </w:t>
-      </w:r>
-      <w:r>
-        <w:rPr>
-          <w:i/>
-          <w:sz w:val="18"/>
-        </w:rPr>
-        <w:t>2021)</w:t>
-      </w:r>
     </w:p>
     <w:p>
       <w:pPr>
@@ -4579,6 +4574,7 @@
         <w:ind w:left="315"/>
         <w:rPr>
           <w:b/>
+          <w:w w:val="125"/>
           <w:sz w:val="20"/>
         </w:rPr>
       </w:pPr>
@@ -4607,15 +4603,99 @@
       <w:r>
         <w:rPr>
           <w:i/>
+          <w:sz w:val="20"/>
+          <w:szCs w:val="24"/>
+        </w:rPr>
+        <w:t xml:space="preserve">Meta Front-end Developer Specialization - </w:t>
+      </w:r>
+      <w:hyperlink r:id="rId15" w:history="1">
+        <w:r>
+          <w:rPr>
+            <w:rStyle w:val="Hyperlink"/>
+            <w:sz w:val="20"/>
+          </w:rPr>
+          <w:t>Certificat</w:t>
+        </w:r>
+        <w:r>
+          <w:rPr>
+            <w:rStyle w:val="Hyperlink"/>
+            <w:sz w:val="20"/>
+          </w:rPr>
+          <w:t>e</w:t>
+        </w:r>
+        <w:r>
+          <w:rPr>
+            <w:rStyle w:val="Hyperlink"/>
+            <w:spacing w:val="9"/>
+            <w:sz w:val="20"/>
+          </w:rPr>
+          <w:t xml:space="preserve"> </w:t>
+        </w:r>
+        <w:r>
+          <w:rPr>
+            <w:rStyle w:val="Hyperlink"/>
+            <w:sz w:val="20"/>
+          </w:rPr>
+          <w:t>Link</w:t>
+        </w:r>
+      </w:hyperlink>
+      <w:r>
+        <w:rPr>
+          <w:i/>
           <w:sz w:val="18"/>
         </w:rPr>
+        <w:t xml:space="preserve"> </w:t>
+      </w:r>
+      <w:r>
+        <w:rPr>
+          <w:i/>
+          <w:sz w:val="18"/>
+        </w:rPr>
+        <w:tab/>
+        <w:t>Mar</w:t>
+      </w:r>
+      <w:r>
+        <w:rPr>
+          <w:i/>
+          <w:spacing w:val="17"/>
+          <w:sz w:val="18"/>
+        </w:rPr>
+        <w:t xml:space="preserve"> </w:t>
+      </w:r>
+      <w:r>
+        <w:rPr>
+          <w:i/>
+          <w:sz w:val="18"/>
+        </w:rPr>
+        <w:t>2023</w:t>
+      </w:r>
+    </w:p>
+    <w:p>
+      <w:pPr>
+        <w:tabs>
+          <w:tab w:val="left" w:pos="10102"/>
+        </w:tabs>
+        <w:spacing w:before="20"/>
+        <w:ind w:left="315"/>
+        <w:rPr>
+          <w:i/>
+          <w:sz w:val="18"/>
+        </w:rPr>
+      </w:pPr>
+      <w:r>
+        <w:rPr>
+          <w:i/>
+          <w:sz w:val="20"/>
+          <w:szCs w:val="24"/>
+        </w:rPr>
         <w:t>Meta Back-end Developer Specialization</w:t>
       </w:r>
       <w:r>
         <w:rPr>
           <w:i/>
           <w:spacing w:val="19"/>
-          <w:sz w:val="18"/>
+          <w:sz w:val="20"/>
+          <w:szCs w:val="24"/>
         </w:rPr>
         <w:t xml:space="preserve"> </w:t>
       </w:r>
@@ -4634,7 +4714,7 @@
         </w:rPr>
         <w:t xml:space="preserve"> </w:t>
       </w:r>
-      <w:hyperlink r:id="rId13">
+      <w:hyperlink r:id="rId16">
         <w:r>
           <w:rPr>
             <w:color w:val="0000FF"/>
@@ -4725,9 +4805,77 @@
       <w:r>
         <w:rPr>
           <w:i/>
+          <w:sz w:val="20"/>
+          <w:szCs w:val="24"/>
+        </w:rPr>
+        <w:t>Google</w:t>
+      </w:r>
+      <w:r>
+        <w:rPr>
+          <w:i/>
+          <w:spacing w:val="12"/>
+          <w:sz w:val="20"/>
+          <w:szCs w:val="24"/>
+        </w:rPr>
+        <w:t xml:space="preserve"> </w:t>
+      </w:r>
+      <w:r>
+        <w:rPr>
+          <w:i/>
+          <w:sz w:val="20"/>
+          <w:szCs w:val="24"/>
+        </w:rPr>
+        <w:t>Data</w:t>
+      </w:r>
+      <w:r>
+        <w:rPr>
+          <w:i/>
+          <w:spacing w:val="15"/>
+          <w:sz w:val="20"/>
+          <w:szCs w:val="24"/>
+        </w:rPr>
+        <w:t xml:space="preserve"> </w:t>
+      </w:r>
+      <w:r>
+        <w:rPr>
+          <w:i/>
+          <w:sz w:val="20"/>
+          <w:szCs w:val="24"/>
+        </w:rPr>
+        <w:t>Analytics</w:t>
+      </w:r>
+      <w:r>
+        <w:rPr>
+          <w:i/>
+          <w:spacing w:val="11"/>
+          <w:sz w:val="20"/>
+          <w:szCs w:val="24"/>
+        </w:rPr>
+        <w:t xml:space="preserve"> </w:t>
+      </w:r>
+      <w:r>
+        <w:rPr>
+          <w:i/>
+          <w:sz w:val="20"/>
+          <w:szCs w:val="24"/>
+        </w:rPr>
+        <w:t>Certificate</w:t>
+      </w:r>
+      <w:r>
+        <w:rPr>
+          <w:i/>
+          <w:spacing w:val="19"/>
+          <w:sz w:val="20"/>
+          <w:szCs w:val="24"/>
+        </w:rPr>
+        <w:t xml:space="preserve"> </w:t>
+      </w:r>
+      <w:r>
+        <w:rPr>
+          <w:i/>
           <w:sz w:val="18"/>
         </w:rPr>
-        <w:t>Google</w:t>
+        <w:t>-</w:t>
       </w:r>
       <w:r>
         <w:rPr>
@@ -4737,67 +4885,7 @@
         </w:rPr>
         <w:t xml:space="preserve"> </w:t>
       </w:r>
-      <w:r>
-        <w:rPr>
-          <w:i/>
-          <w:sz w:val="18"/>
-        </w:rPr>
-        <w:t>Data</w:t>
-      </w:r>
-      <w:r>
-        <w:rPr>
-          <w:i/>
-          <w:spacing w:val="15"/>
-          <w:sz w:val="18"/>
-        </w:rPr>
-        <w:t xml:space="preserve"> </w:t>
-      </w:r>
-      <w:r>
-        <w:rPr>
-          <w:i/>
-          <w:sz w:val="18"/>
-        </w:rPr>
-        <w:t>Analytics</w:t>
-      </w:r>
-      <w:r>
-        <w:rPr>
-          <w:i/>
-          <w:spacing w:val="11"/>
-          <w:sz w:val="18"/>
-        </w:rPr>
-        <w:t xml:space="preserve"> </w:t>
-      </w:r>
-      <w:r>
-        <w:rPr>
-          <w:i/>
-          <w:sz w:val="18"/>
-        </w:rPr>
-        <w:t>Certificate</w:t>
-      </w:r>
-      <w:r>
-        <w:rPr>
-          <w:i/>
-          <w:spacing w:val="19"/>
-          <w:sz w:val="18"/>
-        </w:rPr>
-        <w:t xml:space="preserve"> </w:t>
-      </w:r>
-      <w:r>
-        <w:rPr>
-          <w:i/>
-          <w:sz w:val="18"/>
-        </w:rPr>
-        <w:t>-</w:t>
-      </w:r>
-      <w:r>
-        <w:rPr>
-          <w:i/>
-          <w:spacing w:val="12"/>
-          <w:sz w:val="18"/>
-        </w:rPr>
-        <w:t xml:space="preserve"> </w:t>
-      </w:r>
-      <w:hyperlink r:id="rId14">
+      <w:hyperlink r:id="rId17">
         <w:r>
           <w:rPr>
             <w:color w:val="0000FF"/>
@@ -4962,7 +5050,7 @@
           </mc:Choice>
           <mc:Fallback>
             <w:pict>
-              <v:shape w14:anchorId="385348C0" id="Freeform: Shape 1" o:spid="_x0000_s1026" style="position:absolute;margin-left:36pt;margin-top:18.6pt;width:540pt;height:.1pt;z-index:-251656192;visibility:visible;mso-wrap-style:square;mso-width-percent:0;mso-height-percent:0;mso-wrap-distance-left:0;mso-wrap-distance-top:0;mso-wrap-distance-right:0;mso-wrap-distance-bottom:0;mso-position-horizontal:absolute;mso-position-horizontal-relative:page;mso-position-vertical:absolute;mso-position-vertical-relative:text;mso-width-percent:0;mso-height-percent:0;mso-width-relative:page;mso-height-relative:page;v-text-anchor:top" coordsize="10800,1270" o:gfxdata="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" path="m,l10800,e" filled="f" strokeweight=".14042mm">
+              <v:shape w14:anchorId="1C5731E2" id="Freeform: Shape 1" o:spid="_x0000_s1026" style="position:absolute;margin-left:36pt;margin-top:18.6pt;width:540pt;height:.1pt;z-index:-251656192;visibility:visible;mso-wrap-style:square;mso-width-percent:0;mso-height-percent:0;mso-wrap-distance-left:0;mso-wrap-distance-top:0;mso-wrap-distance-right:0;mso-wrap-distance-bottom:0;mso-position-horizontal:absolute;mso-position-horizontal-relative:page;mso-position-vertical:absolute;mso-position-vertical-relative:text;mso-width-percent:0;mso-height-percent:0;mso-width-relative:page;mso-height-relative:page;v-text-anchor:top" coordsize="10800,1270" o:gfxdata="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" path="m,l10800,e" filled="f" strokeweight=".14042mm">
                 <v:path arrowok="t" o:connecttype="custom" o:connectlocs="0,0;6858000,0" o:connectangles="0,0"/>
                 <w10:wrap type="topAndBottom" anchorx="page"/>
               </v:shape>
@@ -5180,6 +5268,44 @@
     </w:sectPr>
   </w:body>
 </w:document>
+</file>
+
+<file path=word/endnotes.xml><?xml version="1.0" encoding="utf-8"?>
+<w:endnotes xmlns:wpc="http://schemas.microsoft.com/office/word/2010/wordprocessingCanvas" xmlns:cx="http://schemas.microsoft.com/office/drawing/2014/chartex" xmlns:cx1="http://schemas.microsoft.com/office/drawing/2015/9/8/chartex" xmlns:cx2="http://schemas.microsoft.com/office/drawing/2015/10/21/chartex" xmlns:cx3="http://schemas.microsoft.com/office/drawing/2016/5/9/chartex" xmlns:cx4="http://schemas.microsoft.com/office/drawing/2016/5/10/chartex" xmlns:cx5="http://schemas.microsoft.com/office/drawing/2016/5/11/chartex" xmlns:cx6="http://schemas.microsoft.com/office/drawing/2016/5/12/chartex" xmlns:cx7="http://schemas.microsoft.com/office/drawing/2016/5/13/chartex" xmlns:cx8="http://schemas.microsoft.com/office/drawing/2016/5/14/chartex" xmlns:mc="http://schemas.openxmlformats.org/markup-compatibility/2006" xmlns:aink="http://schemas.microsoft.com/office/drawing/2016/ink" xmlns:am3d="http://schemas.microsoft.com/office/drawing/2017/model3d" xmlns:o="urn:schemas-microsoft-com:office:office" xmlns:oel="http://schemas.microsoft.com/office/2019/extlst" xmlns:r="http://schemas.openxmlformats.org/officeDocument/2006/relationships" xmlns:m="http://schemas.openxmlformats.org/officeDocument/2006/math" xmlns:v="urn:schemas-microsoft-com:vml" xmlns:wp14="http://schemas.microsoft.com/office/word/2010/wordprocessingDrawing" xmlns:wp="http://schemas.openxmlformats.org/drawingml/2006/wordprocessingDrawing" xmlns:w10="urn:schemas-microsoft-com:office:word" xmlns:w="http://schemas.openxmlformats.org/wordprocessingml/2006/main" xmlns:w14="http://schemas.microsoft.com/office/word/2010/wordml" xmlns:w15="http://schemas.microsoft.com/office/word/2012/wordml" xmlns:w16cex="http://schemas.microsoft.com/office/word/2018/wordml/cex" xmlns:w16cid="http://schemas.microsoft.com/office/word/2016/wordml/cid" xmlns:w16="http://schemas.microsoft.com/office/word/2018/wordml" xmlns:w16sdtdh="http://schemas.microsoft.com/office/word/2020/wordml/sdtdatahash" xmlns:w16se="http://schemas.microsoft.com/office/word/2015/wordml/symex" xmlns:wpg="http://schemas.microsoft.com/office/word/2010/wordprocessingGroup" xmlns:wpi="http://schemas.microsoft.com/office/word/2010/wordprocessingInk" xmlns:wne="http://schemas.microsoft.com/office/word/2006/wordml" xmlns:wps="http://schemas.microsoft.com/office/word/2010/wordprocessingShape" mc:Ignorable="w14 w15 w16se w16cid w16 w16cex w16sdtdh wp14">
+  <w:endnote w:type="separator" w:id="-1">
+    <w:p>
+      <w:r>
+        <w:separator/>
+      </w:r>
+    </w:p>
+  </w:endnote>
+  <w:endnote w:type="continuationSeparator" w:id="0">
+    <w:p>
+      <w:r>
+        <w:continuationSeparator/>
+      </w:r>
+    </w:p>
+  </w:endnote>
+</w:endnotes>
+</file>
+
+<file path=word/footnotes.xml><?xml version="1.0" encoding="utf-8"?>
+<w:footnotes xmlns:wpc="http://schemas.microsoft.com/office/word/2010/wordprocessingCanvas" xmlns:cx="http://schemas.microsoft.com/office/drawing/2014/chartex" xmlns:cx1="http://schemas.microsoft.com/office/drawing/2015/9/8/chartex" xmlns:cx2="http://schemas.microsoft.com/office/drawing/2015/10/21/chartex" xmlns:cx3="http://schemas.microsoft.com/office/drawing/2016/5/9/chartex" xmlns:cx4="http://schemas.microsoft.com/office/drawing/2016/5/10/chartex" xmlns:cx5="http://schemas.microsoft.com/office/drawing/2016/5/11/chartex" xmlns:cx6="http://schemas.microsoft.com/office/drawing/2016/5/12/chartex" xmlns:cx7="http://schemas.microsoft.com/office/drawing/2016/5/13/chartex" xmlns:cx8="http://schemas.microsoft.com/office/drawing/2016/5/14/chartex" xmlns:mc="http://schemas.openxmlformats.org/markup-compatibility/2006" xmlns:aink="http://schemas.microsoft.com/office/drawing/2016/ink" xmlns:am3d="http://schemas.microsoft.com/office/drawing/2017/model3d" xmlns:o="urn:schemas-microsoft-com:office:office" xmlns:oel="http://schemas.microsoft.com/office/2019/extlst" xmlns:r="http://schemas.openxmlformats.org/officeDocument/2006/relationships" xmlns:m="http://schemas.openxmlformats.org/officeDocument/2006/math" xmlns:v="urn:schemas-microsoft-com:vml" xmlns:wp14="http://schemas.microsoft.com/office/word/2010/wordprocessingDrawing" xmlns:wp="http://schemas.openxmlformats.org/drawingml/2006/wordprocessingDrawing" xmlns:w10="urn:schemas-microsoft-com:office:word" xmlns:w="http://schemas.openxmlformats.org/wordprocessingml/2006/main" xmlns:w14="http://schemas.microsoft.com/office/word/2010/wordml" xmlns:w15="http://schemas.microsoft.com/office/word/2012/wordml" xmlns:w16cex="http://schemas.microsoft.com/office/word/2018/wordml/cex" xmlns:w16cid="http://schemas.microsoft.com/office/word/2016/wordml/cid" xmlns:w16="http://schemas.microsoft.com/office/word/2018/wordml" xmlns:w16sdtdh="http://schemas.microsoft.com/office/word/2020/wordml/sdtdatahash" xmlns:w16se="http://schemas.microsoft.com/office/word/2015/wordml/symex" xmlns:wpg="http://schemas.microsoft.com/office/word/2010/wordprocessingGroup" xmlns:wpi="http://schemas.microsoft.com/office/word/2010/wordprocessingInk" xmlns:wne="http://schemas.microsoft.com/office/word/2006/wordml" xmlns:wps="http://schemas.microsoft.com/office/word/2010/wordprocessingShape" mc:Ignorable="w14 w15 w16se w16cid w16 w16cex w16sdtdh wp14">
+  <w:footnote w:type="separator" w:id="-1">
+    <w:p>
+      <w:r>
+        <w:separator/>
+      </w:r>
+    </w:p>
+  </w:footnote>
+  <w:footnote w:type="continuationSeparator" w:id="0">
+    <w:p>
+      <w:r>
+        <w:continuationSeparator/>
+      </w:r>
+    </w:p>
+  </w:footnote>
+</w:footnotes>
 </file>
 
 <file path=word/numbering.xml><?xml version="1.0" encoding="utf-8"?>
@@ -5959,6 +6085,66 @@
       <w:shd w:val="clear" w:color="auto" w:fill="E1DFDD"/>
     </w:rPr>
   </w:style>
+  <w:style w:type="paragraph" w:styleId="Header">
+    <w:name w:val="header"/>
+    <w:basedOn w:val="Normal"/>
+    <w:link w:val="HeaderChar"/>
+    <w:uiPriority w:val="99"/>
+    <w:unhideWhenUsed/>
+    <w:rsid w:val="00FF4F85"/>
+    <w:pPr>
+      <w:tabs>
+        <w:tab w:val="center" w:pos="4680"/>
+        <w:tab w:val="right" w:pos="9360"/>
+      </w:tabs>
+    </w:pPr>
+  </w:style>
+  <w:style w:type="character" w:customStyle="1" w:styleId="HeaderChar">
+    <w:name w:val="Header Char"/>
+    <w:basedOn w:val="DefaultParagraphFont"/>
+    <w:link w:val="Header"/>
+    <w:uiPriority w:val="99"/>
+    <w:rsid w:val="00FF4F85"/>
+    <w:rPr>
+      <w:rFonts w:ascii="Calibri" w:eastAsia="Calibri" w:hAnsi="Calibri" w:cs="Calibri"/>
+    </w:rPr>
+  </w:style>
+  <w:style w:type="paragraph" w:styleId="Footer">
+    <w:name w:val="footer"/>
+    <w:basedOn w:val="Normal"/>
+    <w:link w:val="FooterChar"/>
+    <w:uiPriority w:val="99"/>
+    <w:unhideWhenUsed/>
+    <w:rsid w:val="00FF4F85"/>
+    <w:pPr>
+      <w:tabs>
+        <w:tab w:val="center" w:pos="4680"/>
+        <w:tab w:val="right" w:pos="9360"/>
+      </w:tabs>
+    </w:pPr>
+  </w:style>
+  <w:style w:type="character" w:customStyle="1" w:styleId="FooterChar">
+    <w:name w:val="Footer Char"/>
+    <w:basedOn w:val="DefaultParagraphFont"/>
+    <w:link w:val="Footer"/>
+    <w:uiPriority w:val="99"/>
+    <w:rsid w:val="00FF4F85"/>
+    <w:rPr>
+      <w:rFonts w:ascii="Calibri" w:eastAsia="Calibri" w:hAnsi="Calibri" w:cs="Calibri"/>
+    </w:rPr>
+  </w:style>
+  <w:style w:type="character" w:styleId="FollowedHyperlink">
+    <w:name w:val="FollowedHyperlink"/>
+    <w:basedOn w:val="DefaultParagraphFont"/>
+    <w:uiPriority w:val="99"/>
+    <w:semiHidden/>
+    <w:unhideWhenUsed/>
+    <w:rsid w:val="00504592"/>
+    <w:rPr>
+      <w:color w:val="800080" w:themeColor="followedHyperlink"/>
+      <w:u w:val="single"/>
+    </w:rPr>
+  </w:style>
 </w:styles>
 </file>
 

</xml_diff>

<commit_message>
updated information and resume
</commit_message>
<xml_diff>
--- a/Ivan Siat 2023 Resume.docx
+++ b/Ivan Siat 2023 Resume.docx
@@ -158,16 +158,8 @@
           <w:rPr>
             <w:color w:val="0000FF"/>
           </w:rPr>
-          <w:t>linkedin.com/in/</w:t>
+          <w:t>linkedin.com/in/ivan</w:t>
         </w:r>
-        <w:proofErr w:type="spellStart"/>
-        <w:r>
-          <w:rPr>
-            <w:color w:val="0000FF"/>
-          </w:rPr>
-          <w:t>ivan</w:t>
-        </w:r>
-        <w:proofErr w:type="spellEnd"/>
       </w:hyperlink>
       <w:r>
         <w:rPr>
@@ -190,16 +182,8 @@
           <w:rPr>
             <w:color w:val="0000FF"/>
           </w:rPr>
-          <w:t>github.com/</w:t>
+          <w:t>github.com/ivan</w:t>
         </w:r>
-        <w:proofErr w:type="spellStart"/>
-        <w:r>
-          <w:rPr>
-            <w:color w:val="0000FF"/>
-          </w:rPr>
-          <w:t>ivan</w:t>
-        </w:r>
-        <w:proofErr w:type="spellEnd"/>
         <w:r>
           <w:rPr>
             <w:color w:val="0000FF"/>
@@ -858,158 +842,21 @@
           <w:b/>
           <w:w w:val="105"/>
         </w:rPr>
-        <w:t>Quality</w:t>
+        <w:t>Junior Frontend Developer</w:t>
       </w:r>
       <w:r>
         <w:rPr>
           <w:b/>
-          <w:spacing w:val="29"/>
-          <w:w w:val="105"/>
-        </w:rPr>
-        <w:t xml:space="preserve"> </w:t>
-      </w:r>
-      <w:r>
-        <w:rPr>
-          <w:b/>
-          <w:w w:val="105"/>
-        </w:rPr>
-        <w:t>Control</w:t>
-      </w:r>
-      <w:r>
-        <w:rPr>
-          <w:b/>
-          <w:spacing w:val="30"/>
-          <w:w w:val="105"/>
-        </w:rPr>
-        <w:t xml:space="preserve"> </w:t>
-      </w:r>
-      <w:r>
-        <w:rPr>
-          <w:b/>
-          <w:w w:val="105"/>
-        </w:rPr>
-        <w:t>Specialist</w:t>
-      </w:r>
-      <w:r>
-        <w:rPr>
-          <w:b/>
-          <w:spacing w:val="30"/>
-          <w:w w:val="105"/>
-        </w:rPr>
-        <w:t xml:space="preserve"> </w:t>
-      </w:r>
-      <w:r>
-        <w:rPr>
-          <w:b/>
-          <w:w w:val="105"/>
-        </w:rPr>
-        <w:t>&amp;</w:t>
-      </w:r>
-      <w:r>
-        <w:rPr>
-          <w:b/>
-          <w:spacing w:val="36"/>
-          <w:w w:val="105"/>
-        </w:rPr>
-        <w:t xml:space="preserve"> </w:t>
-      </w:r>
-      <w:r>
-        <w:rPr>
-          <w:b/>
-          <w:w w:val="105"/>
-        </w:rPr>
-        <w:t>Developer,</w:t>
-      </w:r>
-      <w:r>
-        <w:rPr>
-          <w:b/>
-          <w:spacing w:val="33"/>
-          <w:w w:val="105"/>
-        </w:rPr>
-        <w:t xml:space="preserve"> </w:t>
-      </w:r>
-      <w:proofErr w:type="spellStart"/>
-      <w:r>
-        <w:rPr>
-          <w:b/>
-          <w:w w:val="105"/>
-        </w:rPr>
-        <w:t>WellMade</w:t>
-      </w:r>
-      <w:proofErr w:type="spellEnd"/>
-      <w:r>
-        <w:rPr>
-          <w:b/>
-          <w:spacing w:val="29"/>
-          <w:w w:val="105"/>
-        </w:rPr>
-        <w:t xml:space="preserve"> </w:t>
-      </w:r>
-      <w:r>
-        <w:rPr>
-          <w:b/>
-          <w:w w:val="105"/>
-        </w:rPr>
-        <w:t>Dashboard</w:t>
-      </w:r>
-      <w:r>
-        <w:rPr>
-          <w:b/>
           <w:w w:val="105"/>
         </w:rPr>
         <w:tab/>
-      </w:r>
-      <w:r>
-        <w:rPr>
-          <w:b/>
-          <w:w w:val="105"/>
-        </w:rPr>
         <w:t xml:space="preserve">      </w:t>
       </w:r>
       <w:r>
         <w:rPr>
           <w:w w:val="105"/>
         </w:rPr>
-        <w:t>Sep</w:t>
-      </w:r>
-      <w:r>
-        <w:rPr>
-          <w:spacing w:val="-3"/>
-          <w:w w:val="105"/>
-        </w:rPr>
-        <w:t xml:space="preserve"> </w:t>
-      </w:r>
-      <w:r>
-        <w:rPr>
-          <w:w w:val="105"/>
-        </w:rPr>
-        <w:t>2020 –</w:t>
-      </w:r>
-      <w:r>
-        <w:rPr>
-          <w:spacing w:val="-2"/>
-          <w:w w:val="105"/>
-        </w:rPr>
-        <w:t xml:space="preserve"> </w:t>
-      </w:r>
-      <w:r>
-        <w:rPr>
-          <w:w w:val="105"/>
-        </w:rPr>
-        <w:t>Apr</w:t>
-      </w:r>
-      <w:r>
-        <w:rPr>
-          <w:spacing w:val="-3"/>
-          <w:w w:val="105"/>
-        </w:rPr>
-        <w:t xml:space="preserve"> </w:t>
-      </w:r>
-      <w:r>
-        <w:rPr>
-          <w:w w:val="105"/>
-        </w:rPr>
-        <w:t>2021</w:t>
+        <w:t>Apr 2023 - Present</w:t>
       </w:r>
     </w:p>
     <w:p>
@@ -1030,109 +877,7 @@
           <w:w w:val="115"/>
           <w:sz w:val="20"/>
         </w:rPr>
-        <w:t>Tundra</w:t>
-      </w:r>
-      <w:r>
-        <w:rPr>
-          <w:i/>
-          <w:spacing w:val="-3"/>
-          <w:w w:val="115"/>
-          <w:sz w:val="20"/>
-        </w:rPr>
-        <w:t xml:space="preserve"> </w:t>
-      </w:r>
-      <w:r>
-        <w:rPr>
-          <w:i/>
-          <w:w w:val="115"/>
-          <w:sz w:val="20"/>
-        </w:rPr>
-        <w:t>Oil</w:t>
-      </w:r>
-      <w:r>
-        <w:rPr>
-          <w:i/>
-          <w:spacing w:val="-3"/>
-          <w:w w:val="115"/>
-          <w:sz w:val="20"/>
-        </w:rPr>
-        <w:t xml:space="preserve"> </w:t>
-      </w:r>
-      <w:r>
-        <w:rPr>
-          <w:i/>
-          <w:w w:val="115"/>
-          <w:sz w:val="20"/>
-        </w:rPr>
-        <w:t>&amp;</w:t>
-      </w:r>
-      <w:r>
-        <w:rPr>
-          <w:i/>
-          <w:spacing w:val="-1"/>
-          <w:w w:val="115"/>
-          <w:sz w:val="20"/>
-        </w:rPr>
-        <w:t xml:space="preserve"> </w:t>
-      </w:r>
-      <w:r>
-        <w:rPr>
-          <w:i/>
-          <w:w w:val="115"/>
-          <w:sz w:val="20"/>
-        </w:rPr>
-        <w:t>Gas,</w:t>
-      </w:r>
-      <w:r>
-        <w:rPr>
-          <w:i/>
-          <w:spacing w:val="-1"/>
-          <w:w w:val="115"/>
-          <w:sz w:val="20"/>
-        </w:rPr>
-        <w:t xml:space="preserve"> </w:t>
-      </w:r>
-      <w:r>
-        <w:rPr>
-          <w:i/>
-          <w:w w:val="115"/>
-          <w:sz w:val="20"/>
-        </w:rPr>
-        <w:t>University</w:t>
-      </w:r>
-      <w:r>
-        <w:rPr>
-          <w:i/>
-          <w:spacing w:val="-5"/>
-          <w:w w:val="115"/>
-          <w:sz w:val="20"/>
-        </w:rPr>
-        <w:t xml:space="preserve"> </w:t>
-      </w:r>
-      <w:r>
-        <w:rPr>
-          <w:i/>
-          <w:w w:val="115"/>
-          <w:sz w:val="20"/>
-        </w:rPr>
-        <w:t>of</w:t>
-      </w:r>
-      <w:r>
-        <w:rPr>
-          <w:i/>
-          <w:spacing w:val="-4"/>
-          <w:w w:val="115"/>
-          <w:sz w:val="20"/>
-        </w:rPr>
-        <w:t xml:space="preserve"> </w:t>
-      </w:r>
-      <w:r>
-        <w:rPr>
-          <w:i/>
-          <w:w w:val="115"/>
-          <w:sz w:val="20"/>
-        </w:rPr>
-        <w:t>Winnipeg</w:t>
+        <w:t>PolySense Solutions</w:t>
       </w:r>
       <w:r>
         <w:rPr>
@@ -1141,24 +886,7 @@
           <w:sz w:val="20"/>
         </w:rPr>
         <w:tab/>
-      </w:r>
-      <w:proofErr w:type="spellStart"/>
-      <w:r>
-        <w:rPr>
-          <w:i/>
-          <w:w w:val="115"/>
-          <w:sz w:val="20"/>
-        </w:rPr>
-        <w:t>Winnipeg</w:t>
-      </w:r>
-      <w:proofErr w:type="spellEnd"/>
-      <w:r>
-        <w:rPr>
-          <w:i/>
-          <w:w w:val="115"/>
-          <w:sz w:val="20"/>
-        </w:rPr>
-        <w:t>,</w:t>
+        <w:t>Winnipeg,</w:t>
       </w:r>
       <w:r>
         <w:rPr>
@@ -1199,188 +927,21 @@
           <w:w w:val="105"/>
           <w:sz w:val="20"/>
         </w:rPr>
-        <w:t>Developed a full-stack</w:t>
-      </w:r>
-      <w:r>
-        <w:rPr>
-          <w:spacing w:val="1"/>
-          <w:w w:val="105"/>
-          <w:sz w:val="20"/>
-        </w:rPr>
-        <w:t xml:space="preserve"> </w:t>
-      </w:r>
-      <w:r>
-        <w:rPr>
-          <w:w w:val="105"/>
-          <w:sz w:val="20"/>
-        </w:rPr>
-        <w:t>web</w:t>
-      </w:r>
-      <w:r>
-        <w:rPr>
-          <w:spacing w:val="1"/>
-          <w:w w:val="105"/>
-          <w:sz w:val="20"/>
-        </w:rPr>
-        <w:t xml:space="preserve"> </w:t>
-      </w:r>
-      <w:r>
-        <w:rPr>
-          <w:w w:val="105"/>
-          <w:sz w:val="20"/>
-        </w:rPr>
-        <w:t>app</w:t>
-      </w:r>
-      <w:r>
-        <w:rPr>
-          <w:spacing w:val="1"/>
-          <w:w w:val="105"/>
-          <w:sz w:val="20"/>
-        </w:rPr>
-        <w:t xml:space="preserve"> </w:t>
-      </w:r>
-      <w:r>
-        <w:rPr>
-          <w:w w:val="105"/>
-          <w:sz w:val="20"/>
-        </w:rPr>
-        <w:t xml:space="preserve">using C#, .NET, </w:t>
-      </w:r>
-      <w:proofErr w:type="spellStart"/>
-      <w:r>
-        <w:rPr>
-          <w:w w:val="105"/>
-          <w:sz w:val="20"/>
-        </w:rPr>
-        <w:t>ChartJS.Blazor</w:t>
-      </w:r>
-      <w:proofErr w:type="spellEnd"/>
-      <w:r>
-        <w:rPr>
-          <w:w w:val="105"/>
-          <w:sz w:val="20"/>
-        </w:rPr>
-        <w:t>, Dapper, and SQL to visualize oil well data on graphs</w:t>
-      </w:r>
-      <w:r>
-        <w:rPr>
-          <w:spacing w:val="-45"/>
-          <w:w w:val="105"/>
-          <w:sz w:val="20"/>
-        </w:rPr>
-        <w:t xml:space="preserve"> </w:t>
-      </w:r>
-      <w:r>
-        <w:rPr>
-          <w:w w:val="105"/>
-          <w:sz w:val="20"/>
-        </w:rPr>
-        <w:t>for</w:t>
-      </w:r>
-      <w:r>
-        <w:rPr>
-          <w:spacing w:val="-1"/>
-          <w:w w:val="105"/>
-          <w:sz w:val="20"/>
-        </w:rPr>
-        <w:t xml:space="preserve"> </w:t>
-      </w:r>
-      <w:r>
-        <w:rPr>
-          <w:w w:val="105"/>
-          <w:sz w:val="20"/>
-        </w:rPr>
-        <w:t>an undergraduate</w:t>
-      </w:r>
-      <w:r>
-        <w:rPr>
-          <w:spacing w:val="2"/>
-          <w:w w:val="105"/>
-          <w:sz w:val="20"/>
-        </w:rPr>
-        <w:t xml:space="preserve"> </w:t>
-      </w:r>
-      <w:r>
-        <w:rPr>
-          <w:w w:val="105"/>
-          <w:sz w:val="20"/>
-        </w:rPr>
-        <w:t>project</w:t>
-      </w:r>
-      <w:r>
-        <w:rPr>
-          <w:spacing w:val="-1"/>
-          <w:w w:val="105"/>
-          <w:sz w:val="20"/>
-        </w:rPr>
-        <w:t xml:space="preserve"> </w:t>
-      </w:r>
-      <w:r>
-        <w:rPr>
-          <w:w w:val="105"/>
-          <w:sz w:val="20"/>
-        </w:rPr>
-        <w:t>in</w:t>
-      </w:r>
-      <w:r>
-        <w:rPr>
-          <w:spacing w:val="1"/>
-          <w:w w:val="105"/>
-          <w:sz w:val="20"/>
-        </w:rPr>
-        <w:t xml:space="preserve"> </w:t>
-      </w:r>
-      <w:r>
-        <w:rPr>
-          <w:w w:val="105"/>
-          <w:sz w:val="20"/>
-        </w:rPr>
-        <w:t>collaboration with</w:t>
-      </w:r>
-      <w:r>
-        <w:rPr>
-          <w:spacing w:val="-1"/>
-          <w:w w:val="105"/>
-          <w:sz w:val="20"/>
-        </w:rPr>
-        <w:t xml:space="preserve"> </w:t>
-      </w:r>
-      <w:r>
-        <w:rPr>
-          <w:w w:val="105"/>
-          <w:sz w:val="20"/>
-        </w:rPr>
-        <w:t>a</w:t>
-      </w:r>
-      <w:r>
-        <w:rPr>
-          <w:spacing w:val="1"/>
-          <w:w w:val="105"/>
-          <w:sz w:val="20"/>
-        </w:rPr>
-        <w:t xml:space="preserve"> </w:t>
-      </w:r>
-      <w:r>
-        <w:rPr>
-          <w:w w:val="105"/>
-          <w:sz w:val="20"/>
-        </w:rPr>
-        <w:t>student</w:t>
-      </w:r>
-      <w:r>
-        <w:rPr>
-          <w:spacing w:val="-1"/>
-          <w:w w:val="105"/>
-          <w:sz w:val="20"/>
-        </w:rPr>
-        <w:t xml:space="preserve"> </w:t>
-      </w:r>
-      <w:r>
-        <w:rPr>
-          <w:w w:val="105"/>
-          <w:sz w:val="20"/>
-        </w:rPr>
-        <w:t>team</w:t>
+        <w:t>Designed and implemented user interface</w:t>
+      </w:r>
+      <w:r>
+        <w:rPr>
+          <w:w w:val="105"/>
+          <w:sz w:val="20"/>
+        </w:rPr>
+        <w:t>s</w:t>
+      </w:r>
+      <w:r>
+        <w:rPr>
+          <w:w w:val="105"/>
+          <w:sz w:val="20"/>
+        </w:rPr>
+        <w:t xml:space="preserve"> for our software offering (dashboards, home page, asset page, etc.)</w:t>
       </w:r>
     </w:p>
     <w:p>
@@ -1403,277 +964,7 @@
           <w:w w:val="105"/>
           <w:sz w:val="20"/>
         </w:rPr>
-        <w:t>Implemented</w:t>
-      </w:r>
-      <w:r>
-        <w:rPr>
-          <w:spacing w:val="-4"/>
-          <w:w w:val="105"/>
-          <w:sz w:val="20"/>
-        </w:rPr>
-        <w:t xml:space="preserve"> </w:t>
-      </w:r>
-      <w:r>
-        <w:rPr>
-          <w:w w:val="105"/>
-          <w:sz w:val="20"/>
-        </w:rPr>
-        <w:t>dashboard</w:t>
-      </w:r>
-      <w:r>
-        <w:rPr>
-          <w:spacing w:val="-4"/>
-          <w:w w:val="105"/>
-          <w:sz w:val="20"/>
-        </w:rPr>
-        <w:t xml:space="preserve"> </w:t>
-      </w:r>
-      <w:r>
-        <w:rPr>
-          <w:w w:val="105"/>
-          <w:sz w:val="20"/>
-        </w:rPr>
-        <w:t>features</w:t>
-      </w:r>
-      <w:r>
-        <w:rPr>
-          <w:spacing w:val="-4"/>
-          <w:w w:val="105"/>
-          <w:sz w:val="20"/>
-        </w:rPr>
-        <w:t xml:space="preserve"> </w:t>
-      </w:r>
-      <w:r>
-        <w:rPr>
-          <w:w w:val="105"/>
-          <w:sz w:val="20"/>
-        </w:rPr>
-        <w:t>such</w:t>
-      </w:r>
-      <w:r>
-        <w:rPr>
-          <w:spacing w:val="-3"/>
-          <w:w w:val="105"/>
-          <w:sz w:val="20"/>
-        </w:rPr>
-        <w:t xml:space="preserve"> </w:t>
-      </w:r>
-      <w:r>
-        <w:rPr>
-          <w:w w:val="105"/>
-          <w:sz w:val="20"/>
-        </w:rPr>
-        <w:t>as</w:t>
-      </w:r>
-      <w:r>
-        <w:rPr>
-          <w:spacing w:val="-3"/>
-          <w:w w:val="105"/>
-          <w:sz w:val="20"/>
-        </w:rPr>
-        <w:t xml:space="preserve"> </w:t>
-      </w:r>
-      <w:r>
-        <w:rPr>
-          <w:w w:val="105"/>
-          <w:sz w:val="20"/>
-        </w:rPr>
-        <w:t>incremental</w:t>
-      </w:r>
-      <w:r>
-        <w:rPr>
-          <w:spacing w:val="-5"/>
-          <w:w w:val="105"/>
-          <w:sz w:val="20"/>
-        </w:rPr>
-        <w:t xml:space="preserve"> </w:t>
-      </w:r>
-      <w:r>
-        <w:rPr>
-          <w:w w:val="105"/>
-          <w:sz w:val="20"/>
-        </w:rPr>
-        <w:t>loading,</w:t>
-      </w:r>
-      <w:r>
-        <w:rPr>
-          <w:spacing w:val="-4"/>
-          <w:w w:val="105"/>
-          <w:sz w:val="20"/>
-        </w:rPr>
-        <w:t xml:space="preserve"> </w:t>
-      </w:r>
-      <w:r>
-        <w:rPr>
-          <w:w w:val="105"/>
-          <w:sz w:val="20"/>
-        </w:rPr>
-        <w:t>date</w:t>
-      </w:r>
-      <w:r>
-        <w:rPr>
-          <w:spacing w:val="-5"/>
-          <w:w w:val="105"/>
-          <w:sz w:val="20"/>
-        </w:rPr>
-        <w:t xml:space="preserve"> </w:t>
-      </w:r>
-      <w:r>
-        <w:rPr>
-          <w:w w:val="105"/>
-          <w:sz w:val="20"/>
-        </w:rPr>
-        <w:t>slider,</w:t>
-      </w:r>
-      <w:r>
-        <w:rPr>
-          <w:spacing w:val="-4"/>
-          <w:w w:val="105"/>
-          <w:sz w:val="20"/>
-        </w:rPr>
-        <w:t xml:space="preserve"> </w:t>
-      </w:r>
-      <w:r>
-        <w:rPr>
-          <w:w w:val="105"/>
-          <w:sz w:val="20"/>
-        </w:rPr>
-        <w:t>add/remove</w:t>
-      </w:r>
-      <w:r>
-        <w:rPr>
-          <w:spacing w:val="-5"/>
-          <w:w w:val="105"/>
-          <w:sz w:val="20"/>
-        </w:rPr>
-        <w:t xml:space="preserve"> </w:t>
-      </w:r>
-      <w:r>
-        <w:rPr>
-          <w:w w:val="105"/>
-          <w:sz w:val="20"/>
-        </w:rPr>
-        <w:t>graphs</w:t>
-      </w:r>
-      <w:r>
-        <w:rPr>
-          <w:spacing w:val="-3"/>
-          <w:w w:val="105"/>
-          <w:sz w:val="20"/>
-        </w:rPr>
-        <w:t xml:space="preserve"> </w:t>
-      </w:r>
-      <w:r>
-        <w:rPr>
-          <w:w w:val="105"/>
-          <w:sz w:val="20"/>
-        </w:rPr>
-        <w:t>from</w:t>
-      </w:r>
-      <w:r>
-        <w:rPr>
-          <w:spacing w:val="-6"/>
-          <w:w w:val="105"/>
-          <w:sz w:val="20"/>
-        </w:rPr>
-        <w:t xml:space="preserve"> </w:t>
-      </w:r>
-      <w:r>
-        <w:rPr>
-          <w:w w:val="105"/>
-          <w:sz w:val="20"/>
-        </w:rPr>
-        <w:t>dashboard,</w:t>
-      </w:r>
-      <w:r>
-        <w:rPr>
-          <w:spacing w:val="-44"/>
-          <w:w w:val="105"/>
-          <w:sz w:val="20"/>
-        </w:rPr>
-        <w:t xml:space="preserve"> </w:t>
-      </w:r>
-      <w:r>
-        <w:rPr>
-          <w:w w:val="105"/>
-          <w:sz w:val="20"/>
-        </w:rPr>
-        <w:t>create</w:t>
-      </w:r>
-      <w:r>
-        <w:rPr>
-          <w:spacing w:val="-1"/>
-          <w:w w:val="105"/>
-          <w:sz w:val="20"/>
-        </w:rPr>
-        <w:t xml:space="preserve"> </w:t>
-      </w:r>
-      <w:r>
-        <w:rPr>
-          <w:w w:val="105"/>
-          <w:sz w:val="20"/>
-        </w:rPr>
-        <w:t>new</w:t>
-      </w:r>
-      <w:r>
-        <w:rPr>
-          <w:spacing w:val="-1"/>
-          <w:w w:val="105"/>
-          <w:sz w:val="20"/>
-        </w:rPr>
-        <w:t xml:space="preserve"> </w:t>
-      </w:r>
-      <w:r>
-        <w:rPr>
-          <w:w w:val="105"/>
-          <w:sz w:val="20"/>
-        </w:rPr>
-        <w:t>dashboard,</w:t>
-      </w:r>
-      <w:r>
-        <w:rPr>
-          <w:spacing w:val="1"/>
-          <w:w w:val="105"/>
-          <w:sz w:val="20"/>
-        </w:rPr>
-        <w:t xml:space="preserve"> </w:t>
-      </w:r>
-      <w:r>
-        <w:rPr>
-          <w:w w:val="105"/>
-          <w:sz w:val="20"/>
-        </w:rPr>
-        <w:t>and</w:t>
-      </w:r>
-      <w:r>
-        <w:rPr>
-          <w:spacing w:val="-2"/>
-          <w:w w:val="105"/>
-          <w:sz w:val="20"/>
-        </w:rPr>
-        <w:t xml:space="preserve"> </w:t>
-      </w:r>
-      <w:r>
-        <w:rPr>
-          <w:w w:val="105"/>
-          <w:sz w:val="20"/>
-        </w:rPr>
-        <w:t>saving graphs</w:t>
-      </w:r>
-      <w:r>
-        <w:rPr>
-          <w:spacing w:val="1"/>
-          <w:w w:val="105"/>
-          <w:sz w:val="20"/>
-        </w:rPr>
-        <w:t xml:space="preserve"> </w:t>
-      </w:r>
-      <w:r>
-        <w:rPr>
-          <w:w w:val="105"/>
-          <w:sz w:val="20"/>
-        </w:rPr>
-        <w:t>to dashboard</w:t>
+        <w:t>Created new applications and troubleshooting with existing software in HTML, CSS, JavaScript, and Python</w:t>
       </w:r>
     </w:p>
     <w:p>
@@ -1686,196 +977,38 @@
         <w:tabs>
           <w:tab w:val="left" w:pos="797"/>
         </w:tabs>
-        <w:rPr>
-          <w:sz w:val="20"/>
-        </w:rPr>
-      </w:pPr>
-      <w:r>
-        <w:rPr>
-          <w:w w:val="105"/>
-          <w:sz w:val="20"/>
-        </w:rPr>
-        <w:t>Developed</w:t>
-      </w:r>
-      <w:r>
-        <w:rPr>
-          <w:spacing w:val="-4"/>
-          <w:w w:val="105"/>
-          <w:sz w:val="20"/>
-        </w:rPr>
-        <w:t xml:space="preserve"> </w:t>
-      </w:r>
-      <w:r>
-        <w:rPr>
-          <w:w w:val="105"/>
-          <w:sz w:val="20"/>
-        </w:rPr>
-        <w:t>navigation</w:t>
-      </w:r>
-      <w:r>
-        <w:rPr>
-          <w:spacing w:val="-3"/>
-          <w:w w:val="105"/>
-          <w:sz w:val="20"/>
-        </w:rPr>
-        <w:t xml:space="preserve"> </w:t>
-      </w:r>
-      <w:r>
-        <w:rPr>
-          <w:w w:val="105"/>
-          <w:sz w:val="20"/>
-        </w:rPr>
-        <w:t>menu,</w:t>
-      </w:r>
-      <w:r>
-        <w:rPr>
-          <w:spacing w:val="-1"/>
-          <w:w w:val="105"/>
-          <w:sz w:val="20"/>
-        </w:rPr>
-        <w:t xml:space="preserve"> </w:t>
-      </w:r>
-      <w:r>
-        <w:rPr>
-          <w:w w:val="105"/>
-          <w:sz w:val="20"/>
-        </w:rPr>
-        <w:t>dashboard</w:t>
-      </w:r>
-      <w:r>
-        <w:rPr>
-          <w:spacing w:val="-3"/>
-          <w:w w:val="105"/>
-          <w:sz w:val="20"/>
-        </w:rPr>
-        <w:t xml:space="preserve"> </w:t>
-      </w:r>
-      <w:r>
-        <w:rPr>
-          <w:w w:val="105"/>
-          <w:sz w:val="20"/>
-        </w:rPr>
-        <w:t>navigation,</w:t>
-      </w:r>
-      <w:r>
-        <w:rPr>
-          <w:spacing w:val="-4"/>
-          <w:w w:val="105"/>
-          <w:sz w:val="20"/>
-        </w:rPr>
-        <w:t xml:space="preserve"> </w:t>
-      </w:r>
-      <w:r>
-        <w:rPr>
-          <w:w w:val="105"/>
-          <w:sz w:val="20"/>
-        </w:rPr>
-        <w:t>and</w:t>
-      </w:r>
-      <w:r>
-        <w:rPr>
-          <w:spacing w:val="-5"/>
-          <w:w w:val="105"/>
-          <w:sz w:val="20"/>
-        </w:rPr>
-        <w:t xml:space="preserve"> </w:t>
-      </w:r>
-      <w:r>
-        <w:rPr>
-          <w:w w:val="105"/>
-          <w:sz w:val="20"/>
-        </w:rPr>
-        <w:t>aesthetic</w:t>
-      </w:r>
-      <w:r>
-        <w:rPr>
-          <w:spacing w:val="-3"/>
-          <w:w w:val="105"/>
-          <w:sz w:val="20"/>
-        </w:rPr>
-        <w:t xml:space="preserve"> </w:t>
-      </w:r>
-      <w:r>
-        <w:rPr>
-          <w:w w:val="105"/>
-          <w:sz w:val="20"/>
-        </w:rPr>
-        <w:t>CSS</w:t>
-      </w:r>
-      <w:r>
-        <w:rPr>
-          <w:spacing w:val="-4"/>
-          <w:w w:val="105"/>
-          <w:sz w:val="20"/>
-        </w:rPr>
-        <w:t xml:space="preserve"> </w:t>
-      </w:r>
-      <w:r>
-        <w:rPr>
-          <w:w w:val="105"/>
-          <w:sz w:val="20"/>
-        </w:rPr>
-        <w:t>Frontend</w:t>
-      </w:r>
-      <w:r>
-        <w:rPr>
-          <w:spacing w:val="-3"/>
-          <w:w w:val="105"/>
-          <w:sz w:val="20"/>
-        </w:rPr>
-        <w:t xml:space="preserve"> </w:t>
-      </w:r>
-      <w:r>
-        <w:rPr>
-          <w:w w:val="105"/>
-          <w:sz w:val="20"/>
-        </w:rPr>
-        <w:t>with</w:t>
-      </w:r>
-      <w:r>
-        <w:rPr>
-          <w:spacing w:val="-4"/>
-          <w:w w:val="105"/>
-          <w:sz w:val="20"/>
-        </w:rPr>
-        <w:t xml:space="preserve"> </w:t>
-      </w:r>
-      <w:r>
-        <w:rPr>
-          <w:w w:val="105"/>
-          <w:sz w:val="20"/>
-        </w:rPr>
-        <w:t>dark</w:t>
-      </w:r>
-      <w:r>
-        <w:rPr>
-          <w:spacing w:val="-3"/>
-          <w:w w:val="105"/>
-          <w:sz w:val="20"/>
-        </w:rPr>
-        <w:t xml:space="preserve"> </w:t>
-      </w:r>
-      <w:r>
-        <w:rPr>
-          <w:w w:val="105"/>
-          <w:sz w:val="20"/>
-        </w:rPr>
-        <w:t>mode</w:t>
-      </w:r>
-      <w:r>
-        <w:rPr>
-          <w:spacing w:val="-4"/>
-          <w:w w:val="105"/>
-          <w:sz w:val="20"/>
-        </w:rPr>
-        <w:t xml:space="preserve"> </w:t>
-      </w:r>
-      <w:r>
-        <w:rPr>
-          <w:w w:val="105"/>
-          <w:sz w:val="20"/>
-        </w:rPr>
-        <w:t>option</w:t>
+        <w:spacing w:before="0"/>
+        <w:rPr>
+          <w:sz w:val="20"/>
+        </w:rPr>
+      </w:pPr>
+      <w:r>
+        <w:rPr>
+          <w:sz w:val="20"/>
+        </w:rPr>
+        <w:t>Developed REST APIs in the backend in Django to aid the frontend functionality and features</w:t>
+      </w:r>
+    </w:p>
+    <w:p>
+      <w:pPr>
+        <w:pStyle w:val="ListParagraph"/>
+        <w:numPr>
+          <w:ilvl w:val="0"/>
+          <w:numId w:val="1"/>
+        </w:numPr>
+        <w:tabs>
+          <w:tab w:val="left" w:pos="797"/>
+        </w:tabs>
+        <w:rPr>
+          <w:sz w:val="20"/>
+        </w:rPr>
+      </w:pPr>
+      <w:r>
+        <w:rPr>
+          <w:w w:val="105"/>
+          <w:sz w:val="20"/>
+        </w:rPr>
+        <w:t>Performed and directed system testing, validation procedures, software development, and documentation</w:t>
       </w:r>
     </w:p>
     <w:p>
@@ -1897,6 +1030,1026 @@
         <w:rPr>
           <w:sz w:val="20"/>
         </w:rPr>
+        <w:t>Consulted with engineering staff to evaluate software-hardware interfaces and develop the requirements</w:t>
+      </w:r>
+    </w:p>
+    <w:p>
+      <w:pPr>
+        <w:tabs>
+          <w:tab w:val="left" w:pos="8719"/>
+        </w:tabs>
+        <w:spacing w:before="43"/>
+        <w:ind w:left="315"/>
+      </w:pPr>
+      <w:r>
+        <w:rPr>
+          <w:b/>
+          <w:w w:val="105"/>
+        </w:rPr>
+        <w:t>Quality</w:t>
+      </w:r>
+      <w:r>
+        <w:rPr>
+          <w:b/>
+          <w:spacing w:val="29"/>
+          <w:w w:val="105"/>
+        </w:rPr>
+        <w:t xml:space="preserve"> </w:t>
+      </w:r>
+      <w:r>
+        <w:rPr>
+          <w:b/>
+          <w:w w:val="105"/>
+        </w:rPr>
+        <w:t>Control</w:t>
+      </w:r>
+      <w:r>
+        <w:rPr>
+          <w:b/>
+          <w:spacing w:val="30"/>
+          <w:w w:val="105"/>
+        </w:rPr>
+        <w:t xml:space="preserve"> </w:t>
+      </w:r>
+      <w:r>
+        <w:rPr>
+          <w:b/>
+          <w:w w:val="105"/>
+        </w:rPr>
+        <w:t>Specialist</w:t>
+      </w:r>
+      <w:r>
+        <w:rPr>
+          <w:b/>
+          <w:spacing w:val="30"/>
+          <w:w w:val="105"/>
+        </w:rPr>
+        <w:t xml:space="preserve"> </w:t>
+      </w:r>
+      <w:r>
+        <w:rPr>
+          <w:b/>
+          <w:w w:val="105"/>
+        </w:rPr>
+        <w:t>&amp;</w:t>
+      </w:r>
+      <w:r>
+        <w:rPr>
+          <w:b/>
+          <w:spacing w:val="36"/>
+          <w:w w:val="105"/>
+        </w:rPr>
+        <w:t xml:space="preserve"> </w:t>
+      </w:r>
+      <w:r>
+        <w:rPr>
+          <w:b/>
+          <w:w w:val="105"/>
+        </w:rPr>
+        <w:t>Developer,</w:t>
+      </w:r>
+      <w:r>
+        <w:rPr>
+          <w:b/>
+          <w:spacing w:val="33"/>
+          <w:w w:val="105"/>
+        </w:rPr>
+        <w:t xml:space="preserve"> </w:t>
+      </w:r>
+      <w:r>
+        <w:rPr>
+          <w:b/>
+          <w:w w:val="105"/>
+        </w:rPr>
+        <w:t>WellMade</w:t>
+      </w:r>
+      <w:r>
+        <w:rPr>
+          <w:b/>
+          <w:spacing w:val="29"/>
+          <w:w w:val="105"/>
+        </w:rPr>
+        <w:t xml:space="preserve"> </w:t>
+      </w:r>
+      <w:r>
+        <w:rPr>
+          <w:b/>
+          <w:w w:val="105"/>
+        </w:rPr>
+        <w:t>Dashboard</w:t>
+      </w:r>
+      <w:r>
+        <w:rPr>
+          <w:b/>
+          <w:w w:val="105"/>
+        </w:rPr>
+        <w:tab/>
+      </w:r>
+      <w:r>
+        <w:rPr>
+          <w:b/>
+          <w:w w:val="105"/>
+        </w:rPr>
+        <w:t xml:space="preserve">      </w:t>
+      </w:r>
+      <w:r>
+        <w:rPr>
+          <w:w w:val="105"/>
+        </w:rPr>
+        <w:t>Sep</w:t>
+      </w:r>
+      <w:r>
+        <w:rPr>
+          <w:spacing w:val="-3"/>
+          <w:w w:val="105"/>
+        </w:rPr>
+        <w:t xml:space="preserve"> </w:t>
+      </w:r>
+      <w:r>
+        <w:rPr>
+          <w:w w:val="105"/>
+        </w:rPr>
+        <w:t>2020 –</w:t>
+      </w:r>
+      <w:r>
+        <w:rPr>
+          <w:spacing w:val="-2"/>
+          <w:w w:val="105"/>
+        </w:rPr>
+        <w:t xml:space="preserve"> </w:t>
+      </w:r>
+      <w:r>
+        <w:rPr>
+          <w:w w:val="105"/>
+        </w:rPr>
+        <w:t>Apr</w:t>
+      </w:r>
+      <w:r>
+        <w:rPr>
+          <w:spacing w:val="-3"/>
+          <w:w w:val="105"/>
+        </w:rPr>
+        <w:t xml:space="preserve"> </w:t>
+      </w:r>
+      <w:r>
+        <w:rPr>
+          <w:w w:val="105"/>
+        </w:rPr>
+        <w:t>2021</w:t>
+      </w:r>
+    </w:p>
+    <w:p>
+      <w:pPr>
+        <w:tabs>
+          <w:tab w:val="left" w:pos="9545"/>
+        </w:tabs>
+        <w:spacing w:before="25"/>
+        <w:ind w:left="315"/>
+        <w:rPr>
+          <w:i/>
+          <w:sz w:val="20"/>
+        </w:rPr>
+      </w:pPr>
+      <w:r>
+        <w:rPr>
+          <w:i/>
+          <w:w w:val="115"/>
+          <w:sz w:val="20"/>
+        </w:rPr>
+        <w:t>Tundra</w:t>
+      </w:r>
+      <w:r>
+        <w:rPr>
+          <w:i/>
+          <w:spacing w:val="-3"/>
+          <w:w w:val="115"/>
+          <w:sz w:val="20"/>
+        </w:rPr>
+        <w:t xml:space="preserve"> </w:t>
+      </w:r>
+      <w:r>
+        <w:rPr>
+          <w:i/>
+          <w:w w:val="115"/>
+          <w:sz w:val="20"/>
+        </w:rPr>
+        <w:t>Oil</w:t>
+      </w:r>
+      <w:r>
+        <w:rPr>
+          <w:i/>
+          <w:spacing w:val="-3"/>
+          <w:w w:val="115"/>
+          <w:sz w:val="20"/>
+        </w:rPr>
+        <w:t xml:space="preserve"> </w:t>
+      </w:r>
+      <w:r>
+        <w:rPr>
+          <w:i/>
+          <w:w w:val="115"/>
+          <w:sz w:val="20"/>
+        </w:rPr>
+        <w:t>&amp;</w:t>
+      </w:r>
+      <w:r>
+        <w:rPr>
+          <w:i/>
+          <w:spacing w:val="-1"/>
+          <w:w w:val="115"/>
+          <w:sz w:val="20"/>
+        </w:rPr>
+        <w:t xml:space="preserve"> </w:t>
+      </w:r>
+      <w:r>
+        <w:rPr>
+          <w:i/>
+          <w:w w:val="115"/>
+          <w:sz w:val="20"/>
+        </w:rPr>
+        <w:t>Gas,</w:t>
+      </w:r>
+      <w:r>
+        <w:rPr>
+          <w:i/>
+          <w:spacing w:val="-1"/>
+          <w:w w:val="115"/>
+          <w:sz w:val="20"/>
+        </w:rPr>
+        <w:t xml:space="preserve"> </w:t>
+      </w:r>
+      <w:r>
+        <w:rPr>
+          <w:i/>
+          <w:w w:val="115"/>
+          <w:sz w:val="20"/>
+        </w:rPr>
+        <w:t>University</w:t>
+      </w:r>
+      <w:r>
+        <w:rPr>
+          <w:i/>
+          <w:spacing w:val="-5"/>
+          <w:w w:val="115"/>
+          <w:sz w:val="20"/>
+        </w:rPr>
+        <w:t xml:space="preserve"> </w:t>
+      </w:r>
+      <w:r>
+        <w:rPr>
+          <w:i/>
+          <w:w w:val="115"/>
+          <w:sz w:val="20"/>
+        </w:rPr>
+        <w:t>of</w:t>
+      </w:r>
+      <w:r>
+        <w:rPr>
+          <w:i/>
+          <w:spacing w:val="-4"/>
+          <w:w w:val="115"/>
+          <w:sz w:val="20"/>
+        </w:rPr>
+        <w:t xml:space="preserve"> </w:t>
+      </w:r>
+      <w:r>
+        <w:rPr>
+          <w:i/>
+          <w:w w:val="115"/>
+          <w:sz w:val="20"/>
+        </w:rPr>
+        <w:t>Winnipeg</w:t>
+      </w:r>
+      <w:r>
+        <w:rPr>
+          <w:i/>
+          <w:w w:val="115"/>
+          <w:sz w:val="20"/>
+        </w:rPr>
+        <w:tab/>
+        <w:t>Winnipeg,</w:t>
+      </w:r>
+      <w:r>
+        <w:rPr>
+          <w:i/>
+          <w:spacing w:val="-5"/>
+          <w:w w:val="115"/>
+          <w:sz w:val="20"/>
+        </w:rPr>
+        <w:t xml:space="preserve"> </w:t>
+      </w:r>
+      <w:r>
+        <w:rPr>
+          <w:i/>
+          <w:w w:val="115"/>
+          <w:sz w:val="20"/>
+        </w:rPr>
+        <w:t>MB</w:t>
+      </w:r>
+    </w:p>
+    <w:p>
+      <w:pPr>
+        <w:pStyle w:val="ListParagraph"/>
+        <w:numPr>
+          <w:ilvl w:val="0"/>
+          <w:numId w:val="1"/>
+        </w:numPr>
+        <w:tabs>
+          <w:tab w:val="left" w:pos="797"/>
+        </w:tabs>
+        <w:spacing w:before="34"/>
+        <w:ind w:right="294"/>
+        <w:rPr>
+          <w:sz w:val="20"/>
+        </w:rPr>
+      </w:pPr>
+      <w:r>
+        <w:rPr>
+          <w:w w:val="105"/>
+          <w:sz w:val="20"/>
+        </w:rPr>
+        <w:t>Developed a full-stack</w:t>
+      </w:r>
+      <w:r>
+        <w:rPr>
+          <w:spacing w:val="1"/>
+          <w:w w:val="105"/>
+          <w:sz w:val="20"/>
+        </w:rPr>
+        <w:t xml:space="preserve"> </w:t>
+      </w:r>
+      <w:r>
+        <w:rPr>
+          <w:w w:val="105"/>
+          <w:sz w:val="20"/>
+        </w:rPr>
+        <w:t>web</w:t>
+      </w:r>
+      <w:r>
+        <w:rPr>
+          <w:spacing w:val="1"/>
+          <w:w w:val="105"/>
+          <w:sz w:val="20"/>
+        </w:rPr>
+        <w:t xml:space="preserve"> </w:t>
+      </w:r>
+      <w:r>
+        <w:rPr>
+          <w:w w:val="105"/>
+          <w:sz w:val="20"/>
+        </w:rPr>
+        <w:t>app</w:t>
+      </w:r>
+      <w:r>
+        <w:rPr>
+          <w:spacing w:val="1"/>
+          <w:w w:val="105"/>
+          <w:sz w:val="20"/>
+        </w:rPr>
+        <w:t xml:space="preserve"> </w:t>
+      </w:r>
+      <w:r>
+        <w:rPr>
+          <w:w w:val="105"/>
+          <w:sz w:val="20"/>
+        </w:rPr>
+        <w:t>using C#, .NET, ChartJS.Blazor, Dapper, and SQL to visualize oil well data on graphs</w:t>
+      </w:r>
+      <w:r>
+        <w:rPr>
+          <w:spacing w:val="-45"/>
+          <w:w w:val="105"/>
+          <w:sz w:val="20"/>
+        </w:rPr>
+        <w:t xml:space="preserve"> </w:t>
+      </w:r>
+      <w:r>
+        <w:rPr>
+          <w:w w:val="105"/>
+          <w:sz w:val="20"/>
+        </w:rPr>
+        <w:t>for</w:t>
+      </w:r>
+      <w:r>
+        <w:rPr>
+          <w:spacing w:val="-1"/>
+          <w:w w:val="105"/>
+          <w:sz w:val="20"/>
+        </w:rPr>
+        <w:t xml:space="preserve"> </w:t>
+      </w:r>
+      <w:r>
+        <w:rPr>
+          <w:w w:val="105"/>
+          <w:sz w:val="20"/>
+        </w:rPr>
+        <w:t>an undergraduate</w:t>
+      </w:r>
+      <w:r>
+        <w:rPr>
+          <w:spacing w:val="2"/>
+          <w:w w:val="105"/>
+          <w:sz w:val="20"/>
+        </w:rPr>
+        <w:t xml:space="preserve"> </w:t>
+      </w:r>
+      <w:r>
+        <w:rPr>
+          <w:w w:val="105"/>
+          <w:sz w:val="20"/>
+        </w:rPr>
+        <w:t>project</w:t>
+      </w:r>
+      <w:r>
+        <w:rPr>
+          <w:spacing w:val="-1"/>
+          <w:w w:val="105"/>
+          <w:sz w:val="20"/>
+        </w:rPr>
+        <w:t xml:space="preserve"> </w:t>
+      </w:r>
+      <w:r>
+        <w:rPr>
+          <w:w w:val="105"/>
+          <w:sz w:val="20"/>
+        </w:rPr>
+        <w:t>in</w:t>
+      </w:r>
+      <w:r>
+        <w:rPr>
+          <w:spacing w:val="1"/>
+          <w:w w:val="105"/>
+          <w:sz w:val="20"/>
+        </w:rPr>
+        <w:t xml:space="preserve"> </w:t>
+      </w:r>
+      <w:r>
+        <w:rPr>
+          <w:w w:val="105"/>
+          <w:sz w:val="20"/>
+        </w:rPr>
+        <w:t>collaboration with</w:t>
+      </w:r>
+      <w:r>
+        <w:rPr>
+          <w:spacing w:val="-1"/>
+          <w:w w:val="105"/>
+          <w:sz w:val="20"/>
+        </w:rPr>
+        <w:t xml:space="preserve"> </w:t>
+      </w:r>
+      <w:r>
+        <w:rPr>
+          <w:w w:val="105"/>
+          <w:sz w:val="20"/>
+        </w:rPr>
+        <w:t>a</w:t>
+      </w:r>
+      <w:r>
+        <w:rPr>
+          <w:spacing w:val="1"/>
+          <w:w w:val="105"/>
+          <w:sz w:val="20"/>
+        </w:rPr>
+        <w:t xml:space="preserve"> </w:t>
+      </w:r>
+      <w:r>
+        <w:rPr>
+          <w:w w:val="105"/>
+          <w:sz w:val="20"/>
+        </w:rPr>
+        <w:t>student</w:t>
+      </w:r>
+      <w:r>
+        <w:rPr>
+          <w:spacing w:val="-1"/>
+          <w:w w:val="105"/>
+          <w:sz w:val="20"/>
+        </w:rPr>
+        <w:t xml:space="preserve"> </w:t>
+      </w:r>
+      <w:r>
+        <w:rPr>
+          <w:w w:val="105"/>
+          <w:sz w:val="20"/>
+        </w:rPr>
+        <w:t>team</w:t>
+      </w:r>
+    </w:p>
+    <w:p>
+      <w:pPr>
+        <w:pStyle w:val="ListParagraph"/>
+        <w:numPr>
+          <w:ilvl w:val="0"/>
+          <w:numId w:val="1"/>
+        </w:numPr>
+        <w:tabs>
+          <w:tab w:val="left" w:pos="797"/>
+        </w:tabs>
+        <w:ind w:right="679"/>
+        <w:rPr>
+          <w:sz w:val="20"/>
+        </w:rPr>
+      </w:pPr>
+      <w:r>
+        <w:rPr>
+          <w:w w:val="105"/>
+          <w:sz w:val="20"/>
+        </w:rPr>
+        <w:t>Implemented</w:t>
+      </w:r>
+      <w:r>
+        <w:rPr>
+          <w:spacing w:val="-4"/>
+          <w:w w:val="105"/>
+          <w:sz w:val="20"/>
+        </w:rPr>
+        <w:t xml:space="preserve"> </w:t>
+      </w:r>
+      <w:r>
+        <w:rPr>
+          <w:w w:val="105"/>
+          <w:sz w:val="20"/>
+        </w:rPr>
+        <w:t>dashboard</w:t>
+      </w:r>
+      <w:r>
+        <w:rPr>
+          <w:spacing w:val="-4"/>
+          <w:w w:val="105"/>
+          <w:sz w:val="20"/>
+        </w:rPr>
+        <w:t xml:space="preserve"> </w:t>
+      </w:r>
+      <w:r>
+        <w:rPr>
+          <w:w w:val="105"/>
+          <w:sz w:val="20"/>
+        </w:rPr>
+        <w:t>features</w:t>
+      </w:r>
+      <w:r>
+        <w:rPr>
+          <w:spacing w:val="-4"/>
+          <w:w w:val="105"/>
+          <w:sz w:val="20"/>
+        </w:rPr>
+        <w:t xml:space="preserve"> </w:t>
+      </w:r>
+      <w:r>
+        <w:rPr>
+          <w:w w:val="105"/>
+          <w:sz w:val="20"/>
+        </w:rPr>
+        <w:t>such</w:t>
+      </w:r>
+      <w:r>
+        <w:rPr>
+          <w:spacing w:val="-3"/>
+          <w:w w:val="105"/>
+          <w:sz w:val="20"/>
+        </w:rPr>
+        <w:t xml:space="preserve"> </w:t>
+      </w:r>
+      <w:r>
+        <w:rPr>
+          <w:w w:val="105"/>
+          <w:sz w:val="20"/>
+        </w:rPr>
+        <w:t>as</w:t>
+      </w:r>
+      <w:r>
+        <w:rPr>
+          <w:spacing w:val="-3"/>
+          <w:w w:val="105"/>
+          <w:sz w:val="20"/>
+        </w:rPr>
+        <w:t xml:space="preserve"> </w:t>
+      </w:r>
+      <w:r>
+        <w:rPr>
+          <w:w w:val="105"/>
+          <w:sz w:val="20"/>
+        </w:rPr>
+        <w:t>incremental</w:t>
+      </w:r>
+      <w:r>
+        <w:rPr>
+          <w:spacing w:val="-5"/>
+          <w:w w:val="105"/>
+          <w:sz w:val="20"/>
+        </w:rPr>
+        <w:t xml:space="preserve"> </w:t>
+      </w:r>
+      <w:r>
+        <w:rPr>
+          <w:w w:val="105"/>
+          <w:sz w:val="20"/>
+        </w:rPr>
+        <w:t>loading,</w:t>
+      </w:r>
+      <w:r>
+        <w:rPr>
+          <w:spacing w:val="-4"/>
+          <w:w w:val="105"/>
+          <w:sz w:val="20"/>
+        </w:rPr>
+        <w:t xml:space="preserve"> </w:t>
+      </w:r>
+      <w:r>
+        <w:rPr>
+          <w:w w:val="105"/>
+          <w:sz w:val="20"/>
+        </w:rPr>
+        <w:t>date</w:t>
+      </w:r>
+      <w:r>
+        <w:rPr>
+          <w:spacing w:val="-5"/>
+          <w:w w:val="105"/>
+          <w:sz w:val="20"/>
+        </w:rPr>
+        <w:t xml:space="preserve"> </w:t>
+      </w:r>
+      <w:r>
+        <w:rPr>
+          <w:w w:val="105"/>
+          <w:sz w:val="20"/>
+        </w:rPr>
+        <w:t>slider,</w:t>
+      </w:r>
+      <w:r>
+        <w:rPr>
+          <w:spacing w:val="-4"/>
+          <w:w w:val="105"/>
+          <w:sz w:val="20"/>
+        </w:rPr>
+        <w:t xml:space="preserve"> </w:t>
+      </w:r>
+      <w:r>
+        <w:rPr>
+          <w:w w:val="105"/>
+          <w:sz w:val="20"/>
+        </w:rPr>
+        <w:t>add/remove</w:t>
+      </w:r>
+      <w:r>
+        <w:rPr>
+          <w:spacing w:val="-5"/>
+          <w:w w:val="105"/>
+          <w:sz w:val="20"/>
+        </w:rPr>
+        <w:t xml:space="preserve"> </w:t>
+      </w:r>
+      <w:r>
+        <w:rPr>
+          <w:w w:val="105"/>
+          <w:sz w:val="20"/>
+        </w:rPr>
+        <w:t>graphs</w:t>
+      </w:r>
+      <w:r>
+        <w:rPr>
+          <w:spacing w:val="-3"/>
+          <w:w w:val="105"/>
+          <w:sz w:val="20"/>
+        </w:rPr>
+        <w:t xml:space="preserve"> </w:t>
+      </w:r>
+      <w:r>
+        <w:rPr>
+          <w:w w:val="105"/>
+          <w:sz w:val="20"/>
+        </w:rPr>
+        <w:t>from</w:t>
+      </w:r>
+      <w:r>
+        <w:rPr>
+          <w:spacing w:val="-6"/>
+          <w:w w:val="105"/>
+          <w:sz w:val="20"/>
+        </w:rPr>
+        <w:t xml:space="preserve"> </w:t>
+      </w:r>
+      <w:r>
+        <w:rPr>
+          <w:w w:val="105"/>
+          <w:sz w:val="20"/>
+        </w:rPr>
+        <w:t>dashboard,</w:t>
+      </w:r>
+      <w:r>
+        <w:rPr>
+          <w:spacing w:val="-44"/>
+          <w:w w:val="105"/>
+          <w:sz w:val="20"/>
+        </w:rPr>
+        <w:t xml:space="preserve"> </w:t>
+      </w:r>
+      <w:r>
+        <w:rPr>
+          <w:w w:val="105"/>
+          <w:sz w:val="20"/>
+        </w:rPr>
+        <w:t>create</w:t>
+      </w:r>
+      <w:r>
+        <w:rPr>
+          <w:spacing w:val="-1"/>
+          <w:w w:val="105"/>
+          <w:sz w:val="20"/>
+        </w:rPr>
+        <w:t xml:space="preserve"> </w:t>
+      </w:r>
+      <w:r>
+        <w:rPr>
+          <w:w w:val="105"/>
+          <w:sz w:val="20"/>
+        </w:rPr>
+        <w:t>new</w:t>
+      </w:r>
+      <w:r>
+        <w:rPr>
+          <w:spacing w:val="-1"/>
+          <w:w w:val="105"/>
+          <w:sz w:val="20"/>
+        </w:rPr>
+        <w:t xml:space="preserve"> </w:t>
+      </w:r>
+      <w:r>
+        <w:rPr>
+          <w:w w:val="105"/>
+          <w:sz w:val="20"/>
+        </w:rPr>
+        <w:t>dashboard,</w:t>
+      </w:r>
+      <w:r>
+        <w:rPr>
+          <w:spacing w:val="1"/>
+          <w:w w:val="105"/>
+          <w:sz w:val="20"/>
+        </w:rPr>
+        <w:t xml:space="preserve"> </w:t>
+      </w:r>
+      <w:r>
+        <w:rPr>
+          <w:w w:val="105"/>
+          <w:sz w:val="20"/>
+        </w:rPr>
+        <w:t>and</w:t>
+      </w:r>
+      <w:r>
+        <w:rPr>
+          <w:spacing w:val="-2"/>
+          <w:w w:val="105"/>
+          <w:sz w:val="20"/>
+        </w:rPr>
+        <w:t xml:space="preserve"> </w:t>
+      </w:r>
+      <w:r>
+        <w:rPr>
+          <w:w w:val="105"/>
+          <w:sz w:val="20"/>
+        </w:rPr>
+        <w:t>saving graphs</w:t>
+      </w:r>
+      <w:r>
+        <w:rPr>
+          <w:spacing w:val="1"/>
+          <w:w w:val="105"/>
+          <w:sz w:val="20"/>
+        </w:rPr>
+        <w:t xml:space="preserve"> </w:t>
+      </w:r>
+      <w:r>
+        <w:rPr>
+          <w:w w:val="105"/>
+          <w:sz w:val="20"/>
+        </w:rPr>
+        <w:t>to dashboard</w:t>
+      </w:r>
+    </w:p>
+    <w:p>
+      <w:pPr>
+        <w:pStyle w:val="ListParagraph"/>
+        <w:numPr>
+          <w:ilvl w:val="0"/>
+          <w:numId w:val="1"/>
+        </w:numPr>
+        <w:tabs>
+          <w:tab w:val="left" w:pos="797"/>
+        </w:tabs>
+        <w:rPr>
+          <w:sz w:val="20"/>
+        </w:rPr>
+      </w:pPr>
+      <w:r>
+        <w:rPr>
+          <w:w w:val="105"/>
+          <w:sz w:val="20"/>
+        </w:rPr>
+        <w:t>Developed</w:t>
+      </w:r>
+      <w:r>
+        <w:rPr>
+          <w:spacing w:val="-4"/>
+          <w:w w:val="105"/>
+          <w:sz w:val="20"/>
+        </w:rPr>
+        <w:t xml:space="preserve"> </w:t>
+      </w:r>
+      <w:r>
+        <w:rPr>
+          <w:w w:val="105"/>
+          <w:sz w:val="20"/>
+        </w:rPr>
+        <w:t>navigation</w:t>
+      </w:r>
+      <w:r>
+        <w:rPr>
+          <w:spacing w:val="-3"/>
+          <w:w w:val="105"/>
+          <w:sz w:val="20"/>
+        </w:rPr>
+        <w:t xml:space="preserve"> </w:t>
+      </w:r>
+      <w:r>
+        <w:rPr>
+          <w:w w:val="105"/>
+          <w:sz w:val="20"/>
+        </w:rPr>
+        <w:t>menu,</w:t>
+      </w:r>
+      <w:r>
+        <w:rPr>
+          <w:spacing w:val="-1"/>
+          <w:w w:val="105"/>
+          <w:sz w:val="20"/>
+        </w:rPr>
+        <w:t xml:space="preserve"> </w:t>
+      </w:r>
+      <w:r>
+        <w:rPr>
+          <w:w w:val="105"/>
+          <w:sz w:val="20"/>
+        </w:rPr>
+        <w:t>dashboard</w:t>
+      </w:r>
+      <w:r>
+        <w:rPr>
+          <w:spacing w:val="-3"/>
+          <w:w w:val="105"/>
+          <w:sz w:val="20"/>
+        </w:rPr>
+        <w:t xml:space="preserve"> </w:t>
+      </w:r>
+      <w:r>
+        <w:rPr>
+          <w:w w:val="105"/>
+          <w:sz w:val="20"/>
+        </w:rPr>
+        <w:t>navigation,</w:t>
+      </w:r>
+      <w:r>
+        <w:rPr>
+          <w:spacing w:val="-4"/>
+          <w:w w:val="105"/>
+          <w:sz w:val="20"/>
+        </w:rPr>
+        <w:t xml:space="preserve"> </w:t>
+      </w:r>
+      <w:r>
+        <w:rPr>
+          <w:w w:val="105"/>
+          <w:sz w:val="20"/>
+        </w:rPr>
+        <w:t>and</w:t>
+      </w:r>
+      <w:r>
+        <w:rPr>
+          <w:spacing w:val="-5"/>
+          <w:w w:val="105"/>
+          <w:sz w:val="20"/>
+        </w:rPr>
+        <w:t xml:space="preserve"> </w:t>
+      </w:r>
+      <w:r>
+        <w:rPr>
+          <w:w w:val="105"/>
+          <w:sz w:val="20"/>
+        </w:rPr>
+        <w:t>aesthetic</w:t>
+      </w:r>
+      <w:r>
+        <w:rPr>
+          <w:spacing w:val="-3"/>
+          <w:w w:val="105"/>
+          <w:sz w:val="20"/>
+        </w:rPr>
+        <w:t xml:space="preserve"> </w:t>
+      </w:r>
+      <w:r>
+        <w:rPr>
+          <w:w w:val="105"/>
+          <w:sz w:val="20"/>
+        </w:rPr>
+        <w:t>CSS</w:t>
+      </w:r>
+      <w:r>
+        <w:rPr>
+          <w:spacing w:val="-4"/>
+          <w:w w:val="105"/>
+          <w:sz w:val="20"/>
+        </w:rPr>
+        <w:t xml:space="preserve"> </w:t>
+      </w:r>
+      <w:r>
+        <w:rPr>
+          <w:w w:val="105"/>
+          <w:sz w:val="20"/>
+        </w:rPr>
+        <w:t>Frontend</w:t>
+      </w:r>
+      <w:r>
+        <w:rPr>
+          <w:spacing w:val="-3"/>
+          <w:w w:val="105"/>
+          <w:sz w:val="20"/>
+        </w:rPr>
+        <w:t xml:space="preserve"> </w:t>
+      </w:r>
+      <w:r>
+        <w:rPr>
+          <w:w w:val="105"/>
+          <w:sz w:val="20"/>
+        </w:rPr>
+        <w:t>with</w:t>
+      </w:r>
+      <w:r>
+        <w:rPr>
+          <w:spacing w:val="-4"/>
+          <w:w w:val="105"/>
+          <w:sz w:val="20"/>
+        </w:rPr>
+        <w:t xml:space="preserve"> </w:t>
+      </w:r>
+      <w:r>
+        <w:rPr>
+          <w:w w:val="105"/>
+          <w:sz w:val="20"/>
+        </w:rPr>
+        <w:t>dark</w:t>
+      </w:r>
+      <w:r>
+        <w:rPr>
+          <w:spacing w:val="-3"/>
+          <w:w w:val="105"/>
+          <w:sz w:val="20"/>
+        </w:rPr>
+        <w:t xml:space="preserve"> </w:t>
+      </w:r>
+      <w:r>
+        <w:rPr>
+          <w:w w:val="105"/>
+          <w:sz w:val="20"/>
+        </w:rPr>
+        <w:t>mode</w:t>
+      </w:r>
+      <w:r>
+        <w:rPr>
+          <w:spacing w:val="-4"/>
+          <w:w w:val="105"/>
+          <w:sz w:val="20"/>
+        </w:rPr>
+        <w:t xml:space="preserve"> </w:t>
+      </w:r>
+      <w:r>
+        <w:rPr>
+          <w:w w:val="105"/>
+          <w:sz w:val="20"/>
+        </w:rPr>
+        <w:t>option</w:t>
+      </w:r>
+    </w:p>
+    <w:p>
+      <w:pPr>
+        <w:pStyle w:val="ListParagraph"/>
+        <w:numPr>
+          <w:ilvl w:val="0"/>
+          <w:numId w:val="1"/>
+        </w:numPr>
+        <w:tabs>
+          <w:tab w:val="left" w:pos="797"/>
+        </w:tabs>
+        <w:spacing w:before="1"/>
+        <w:rPr>
+          <w:sz w:val="20"/>
+        </w:rPr>
+      </w:pPr>
+      <w:r>
+        <w:rPr>
+          <w:sz w:val="20"/>
+        </w:rPr>
         <w:t>Produced</w:t>
       </w:r>
       <w:r>
@@ -2062,14 +2215,12 @@
         </w:rPr>
         <w:t xml:space="preserve"> </w:t>
       </w:r>
-      <w:proofErr w:type="gramStart"/>
       <w:r>
         <w:rPr>
           <w:sz w:val="20"/>
         </w:rPr>
         <w:t>project</w:t>
       </w:r>
-      <w:proofErr w:type="gramEnd"/>
     </w:p>
     <w:p>
       <w:pPr>
@@ -2299,327 +2450,6 @@
           <w:sz w:val="20"/>
         </w:rPr>
         <w:t>SDLC</w:t>
-      </w:r>
-    </w:p>
-    <w:p>
-      <w:pPr>
-        <w:tabs>
-          <w:tab w:val="left" w:pos="8882"/>
-        </w:tabs>
-        <w:spacing w:before="84"/>
-        <w:ind w:left="335"/>
-        <w:rPr>
-          <w:rFonts w:asciiTheme="minorHAnsi" w:hAnsiTheme="minorHAnsi" w:cstheme="minorHAnsi"/>
-        </w:rPr>
-      </w:pPr>
-      <w:r>
-        <w:rPr>
-          <w:rFonts w:asciiTheme="minorHAnsi" w:hAnsiTheme="minorHAnsi" w:cstheme="minorHAnsi"/>
-          <w:b/>
-          <w:w w:val="110"/>
-        </w:rPr>
-        <w:t>Remote</w:t>
-      </w:r>
-      <w:r>
-        <w:rPr>
-          <w:rFonts w:asciiTheme="minorHAnsi" w:hAnsiTheme="minorHAnsi" w:cstheme="minorHAnsi"/>
-          <w:b/>
-          <w:w w:val="110"/>
-        </w:rPr>
-        <w:t xml:space="preserve"> Customer Relations Associate</w:t>
-      </w:r>
-      <w:r>
-        <w:rPr>
-          <w:rFonts w:asciiTheme="minorHAnsi" w:hAnsiTheme="minorHAnsi" w:cstheme="minorHAnsi"/>
-          <w:b/>
-          <w:w w:val="110"/>
-        </w:rPr>
-        <w:t xml:space="preserve">                                         </w:t>
-      </w:r>
-      <w:r>
-        <w:rPr>
-          <w:rFonts w:asciiTheme="minorHAnsi" w:hAnsiTheme="minorHAnsi" w:cstheme="minorHAnsi"/>
-          <w:b/>
-          <w:w w:val="110"/>
-        </w:rPr>
-        <w:t xml:space="preserve">                                  </w:t>
-      </w:r>
-      <w:r>
-        <w:rPr>
-          <w:rFonts w:asciiTheme="minorHAnsi" w:hAnsiTheme="minorHAnsi" w:cstheme="minorHAnsi"/>
-          <w:b/>
-          <w:w w:val="110"/>
-        </w:rPr>
-        <w:t xml:space="preserve">      </w:t>
-      </w:r>
-      <w:r>
-        <w:rPr>
-          <w:rFonts w:asciiTheme="minorHAnsi" w:hAnsiTheme="minorHAnsi" w:cstheme="minorHAnsi"/>
-          <w:b/>
-          <w:w w:val="110"/>
-        </w:rPr>
-        <w:t xml:space="preserve">        </w:t>
-      </w:r>
-      <w:r>
-        <w:rPr>
-          <w:rFonts w:asciiTheme="minorHAnsi" w:hAnsiTheme="minorHAnsi" w:cstheme="minorHAnsi"/>
-          <w:w w:val="105"/>
-        </w:rPr>
-        <w:t xml:space="preserve">Nov 2022 </w:t>
-      </w:r>
-      <w:r>
-        <w:rPr>
-          <w:rFonts w:asciiTheme="minorHAnsi" w:hAnsiTheme="minorHAnsi" w:cstheme="minorHAnsi"/>
-          <w:w w:val="105"/>
-        </w:rPr>
-        <w:t>–</w:t>
-      </w:r>
-      <w:r>
-        <w:rPr>
-          <w:rFonts w:asciiTheme="minorHAnsi" w:hAnsiTheme="minorHAnsi" w:cstheme="minorHAnsi"/>
-          <w:w w:val="105"/>
-        </w:rPr>
-        <w:t xml:space="preserve"> </w:t>
-      </w:r>
-      <w:r>
-        <w:rPr>
-          <w:rFonts w:asciiTheme="minorHAnsi" w:hAnsiTheme="minorHAnsi" w:cstheme="minorHAnsi"/>
-          <w:w w:val="105"/>
-        </w:rPr>
-        <w:t>Jan 2023</w:t>
-      </w:r>
-    </w:p>
-    <w:p>
-      <w:pPr>
-        <w:tabs>
-          <w:tab w:val="left" w:pos="9043"/>
-        </w:tabs>
-        <w:spacing w:before="22"/>
-        <w:ind w:left="336"/>
-        <w:rPr>
-          <w:rFonts w:asciiTheme="minorHAnsi" w:hAnsiTheme="minorHAnsi" w:cstheme="minorHAnsi"/>
-          <w:i/>
-          <w:sz w:val="20"/>
-        </w:rPr>
-      </w:pPr>
-      <w:r>
-        <w:rPr>
-          <w:rFonts w:asciiTheme="minorHAnsi" w:hAnsiTheme="minorHAnsi" w:cstheme="minorHAnsi"/>
-          <w:i/>
-          <w:w w:val="115"/>
-          <w:sz w:val="20"/>
-        </w:rPr>
-        <w:t>Hinduja Global Solutions</w:t>
-      </w:r>
-      <w:r>
-        <w:rPr>
-          <w:rFonts w:asciiTheme="minorHAnsi" w:hAnsiTheme="minorHAnsi" w:cstheme="minorHAnsi"/>
-          <w:i/>
-          <w:w w:val="115"/>
-          <w:sz w:val="20"/>
-        </w:rPr>
-        <w:tab/>
-        <w:t xml:space="preserve">          Winnipeg, MB</w:t>
-      </w:r>
-    </w:p>
-    <w:p>
-      <w:pPr>
-        <w:pStyle w:val="ListParagraph"/>
-        <w:numPr>
-          <w:ilvl w:val="0"/>
-          <w:numId w:val="2"/>
-        </w:numPr>
-        <w:tabs>
-          <w:tab w:val="left" w:pos="816"/>
-        </w:tabs>
-        <w:rPr>
-          <w:rFonts w:asciiTheme="minorHAnsi" w:hAnsiTheme="minorHAnsi" w:cstheme="minorHAnsi"/>
-          <w:sz w:val="20"/>
-        </w:rPr>
-      </w:pPr>
-      <w:r>
-        <w:rPr>
-          <w:rFonts w:asciiTheme="minorHAnsi" w:hAnsiTheme="minorHAnsi" w:cstheme="minorHAnsi"/>
-          <w:w w:val="105"/>
-          <w:sz w:val="20"/>
-        </w:rPr>
-        <w:t>Communicate</w:t>
-      </w:r>
-      <w:r>
-        <w:rPr>
-          <w:rFonts w:asciiTheme="minorHAnsi" w:hAnsiTheme="minorHAnsi" w:cstheme="minorHAnsi"/>
-          <w:w w:val="105"/>
-          <w:sz w:val="20"/>
-        </w:rPr>
-        <w:t>d</w:t>
-      </w:r>
-      <w:r>
-        <w:rPr>
-          <w:rFonts w:asciiTheme="minorHAnsi" w:hAnsiTheme="minorHAnsi" w:cstheme="minorHAnsi"/>
-          <w:w w:val="105"/>
-          <w:sz w:val="20"/>
-        </w:rPr>
-        <w:t xml:space="preserve"> with customers through inbound calls and field queries on billing, payments, existing and new services, promotional offers, and upgrade/downgrade of </w:t>
-      </w:r>
-      <w:proofErr w:type="gramStart"/>
-      <w:r>
-        <w:rPr>
-          <w:rFonts w:asciiTheme="minorHAnsi" w:hAnsiTheme="minorHAnsi" w:cstheme="minorHAnsi"/>
-          <w:w w:val="105"/>
-          <w:sz w:val="20"/>
-        </w:rPr>
-        <w:t>services</w:t>
-      </w:r>
-      <w:proofErr w:type="gramEnd"/>
-    </w:p>
-    <w:p>
-      <w:pPr>
-        <w:pStyle w:val="ListParagraph"/>
-        <w:numPr>
-          <w:ilvl w:val="0"/>
-          <w:numId w:val="2"/>
-        </w:numPr>
-        <w:tabs>
-          <w:tab w:val="left" w:pos="816"/>
-        </w:tabs>
-        <w:rPr>
-          <w:rFonts w:asciiTheme="minorHAnsi" w:hAnsiTheme="minorHAnsi" w:cstheme="minorHAnsi"/>
-          <w:sz w:val="20"/>
-        </w:rPr>
-      </w:pPr>
-      <w:r>
-        <w:rPr>
-          <w:rFonts w:asciiTheme="minorHAnsi" w:hAnsiTheme="minorHAnsi" w:cstheme="minorHAnsi"/>
-          <w:w w:val="105"/>
-          <w:sz w:val="20"/>
-        </w:rPr>
-        <w:t>Identifie</w:t>
-      </w:r>
-      <w:r>
-        <w:rPr>
-          <w:rFonts w:asciiTheme="minorHAnsi" w:hAnsiTheme="minorHAnsi" w:cstheme="minorHAnsi"/>
-          <w:w w:val="105"/>
-          <w:sz w:val="20"/>
-        </w:rPr>
-        <w:t>d</w:t>
-      </w:r>
-      <w:r>
-        <w:rPr>
-          <w:rFonts w:asciiTheme="minorHAnsi" w:hAnsiTheme="minorHAnsi" w:cstheme="minorHAnsi"/>
-          <w:w w:val="105"/>
-          <w:sz w:val="20"/>
-        </w:rPr>
-        <w:t xml:space="preserve"> customer needs through active listening, assisting with troubleshooting, and product </w:t>
-      </w:r>
-      <w:proofErr w:type="gramStart"/>
-      <w:r>
-        <w:rPr>
-          <w:rFonts w:asciiTheme="minorHAnsi" w:hAnsiTheme="minorHAnsi" w:cstheme="minorHAnsi"/>
-          <w:w w:val="105"/>
-          <w:sz w:val="20"/>
-        </w:rPr>
-        <w:t>recommendations</w:t>
-      </w:r>
-      <w:proofErr w:type="gramEnd"/>
-    </w:p>
-    <w:p>
-      <w:pPr>
-        <w:pStyle w:val="ListParagraph"/>
-        <w:numPr>
-          <w:ilvl w:val="0"/>
-          <w:numId w:val="2"/>
-        </w:numPr>
-        <w:tabs>
-          <w:tab w:val="left" w:pos="816"/>
-        </w:tabs>
-        <w:rPr>
-          <w:rFonts w:asciiTheme="minorHAnsi" w:hAnsiTheme="minorHAnsi" w:cstheme="minorHAnsi"/>
-          <w:sz w:val="20"/>
-        </w:rPr>
-      </w:pPr>
-      <w:r>
-        <w:rPr>
-          <w:rFonts w:asciiTheme="minorHAnsi" w:hAnsiTheme="minorHAnsi" w:cstheme="minorHAnsi"/>
-          <w:w w:val="105"/>
-          <w:sz w:val="20"/>
-        </w:rPr>
-        <w:t>Use</w:t>
-      </w:r>
-      <w:r>
-        <w:rPr>
-          <w:rFonts w:asciiTheme="minorHAnsi" w:hAnsiTheme="minorHAnsi" w:cstheme="minorHAnsi"/>
-          <w:w w:val="105"/>
-          <w:sz w:val="20"/>
-        </w:rPr>
-        <w:t>d</w:t>
-      </w:r>
-      <w:r>
-        <w:rPr>
-          <w:rFonts w:asciiTheme="minorHAnsi" w:hAnsiTheme="minorHAnsi" w:cstheme="minorHAnsi"/>
-          <w:w w:val="105"/>
-          <w:sz w:val="20"/>
-        </w:rPr>
-        <w:t xml:space="preserve"> multiple computer systems to research products, services, common problems, and solutions </w:t>
-      </w:r>
-      <w:proofErr w:type="gramStart"/>
-      <w:r>
-        <w:rPr>
-          <w:rFonts w:asciiTheme="minorHAnsi" w:hAnsiTheme="minorHAnsi" w:cstheme="minorHAnsi"/>
-          <w:w w:val="105"/>
-          <w:sz w:val="20"/>
-        </w:rPr>
-        <w:t>offered</w:t>
-      </w:r>
-      <w:proofErr w:type="gramEnd"/>
-    </w:p>
-    <w:p>
-      <w:pPr>
-        <w:pStyle w:val="Default"/>
-        <w:numPr>
-          <w:ilvl w:val="0"/>
-          <w:numId w:val="2"/>
-        </w:numPr>
-        <w:rPr>
-          <w:sz w:val="20"/>
-          <w:szCs w:val="20"/>
-        </w:rPr>
-      </w:pPr>
-      <w:r>
-        <w:rPr>
-          <w:sz w:val="20"/>
-          <w:szCs w:val="20"/>
-        </w:rPr>
-        <w:t>Document</w:t>
-      </w:r>
-      <w:r>
-        <w:rPr>
-          <w:sz w:val="20"/>
-          <w:szCs w:val="20"/>
-        </w:rPr>
-        <w:t>ed</w:t>
-      </w:r>
-      <w:r>
-        <w:rPr>
-          <w:sz w:val="20"/>
-          <w:szCs w:val="20"/>
-        </w:rPr>
-        <w:t xml:space="preserve"> customer needs, interactions, outcomes, and creates additional requests if issues can’t be resolved in real </w:t>
-      </w:r>
-      <w:proofErr w:type="gramStart"/>
-      <w:r>
-        <w:rPr>
-          <w:sz w:val="20"/>
-          <w:szCs w:val="20"/>
-        </w:rPr>
-        <w:t>time</w:t>
-      </w:r>
-      <w:proofErr w:type="gramEnd"/>
-      <w:r>
-        <w:rPr>
-          <w:sz w:val="20"/>
-          <w:szCs w:val="20"/>
-        </w:rPr>
-        <w:t xml:space="preserve"> </w:t>
       </w:r>
     </w:p>
     <w:p>
@@ -2715,7 +2545,7 @@
           </mc:Choice>
           <mc:Fallback>
             <w:pict>
-              <v:group w14:anchorId="36C46272" id="Group 6" o:spid="_x0000_s1026" style="width:540pt;height:.4pt;mso-position-horizontal-relative:char;mso-position-vertical-relative:line" coordsize="10800,8" o:gfxdata="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">
+              <v:group w14:anchorId="5DB99524" id="Group 6" o:spid="_x0000_s1026" style="width:540pt;height:.4pt;mso-position-horizontal-relative:char;mso-position-vertical-relative:line" coordsize="10800,8" o:gfxdata="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">
                 <v:line id="Line 13" o:spid="_x0000_s1027" style="position:absolute;visibility:visible;mso-wrap-style:square" from="0,4" to="10800,4" o:connectortype="straight" o:gfxdata="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" strokeweight=".14042mm"/>
                 <w10:anchorlock/>
               </v:group>
@@ -2961,17 +2791,8 @@
           <w:w w:val="105"/>
           <w:sz w:val="20"/>
         </w:rPr>
-        <w:t xml:space="preserve"> Django’s template </w:t>
-      </w:r>
-      <w:proofErr w:type="gramStart"/>
-      <w:r>
-        <w:rPr>
-          <w:w w:val="105"/>
-          <w:sz w:val="20"/>
-        </w:rPr>
-        <w:t>tags</w:t>
-      </w:r>
-      <w:proofErr w:type="gramEnd"/>
+        <w:t xml:space="preserve"> Django’s template tags</w:t>
+      </w:r>
     </w:p>
     <w:p>
       <w:pPr>
@@ -2989,7 +2810,6 @@
         </w:rPr>
       </w:pPr>
       <w:hyperlink r:id="rId11">
-        <w:proofErr w:type="spellStart"/>
         <w:r>
           <w:rPr>
             <w:color w:val="0000FF"/>
@@ -2998,7 +2818,6 @@
           </w:rPr>
           <w:t>Github</w:t>
         </w:r>
-        <w:proofErr w:type="spellEnd"/>
         <w:r>
           <w:rPr>
             <w:color w:val="0000FF"/>
@@ -3600,7 +3419,6 @@
         </w:rPr>
         <w:t xml:space="preserve"> </w:t>
       </w:r>
-      <w:proofErr w:type="gramStart"/>
       <w:r>
         <w:rPr>
           <w:w w:val="110"/>
@@ -3608,7 +3426,6 @@
         </w:rPr>
         <w:t>bar</w:t>
       </w:r>
-      <w:proofErr w:type="gramEnd"/>
     </w:p>
     <w:p>
       <w:pPr>
@@ -4098,7 +3915,6 @@
         </w:rPr>
         <w:t xml:space="preserve"> </w:t>
       </w:r>
-      <w:proofErr w:type="gramStart"/>
       <w:r>
         <w:rPr>
           <w:w w:val="105"/>
@@ -4106,7 +3922,6 @@
         </w:rPr>
         <w:t>details</w:t>
       </w:r>
-      <w:proofErr w:type="gramEnd"/>
     </w:p>
     <w:p>
       <w:pPr>
@@ -4124,7 +3939,6 @@
         </w:rPr>
       </w:pPr>
       <w:hyperlink r:id="rId13">
-        <w:proofErr w:type="spellStart"/>
         <w:r>
           <w:rPr>
             <w:color w:val="0000FF"/>
@@ -4133,7 +3947,6 @@
           </w:rPr>
           <w:t>Github</w:t>
         </w:r>
-        <w:proofErr w:type="spellEnd"/>
         <w:r>
           <w:rPr>
             <w:color w:val="0000FF"/>
@@ -4468,7 +4281,6 @@
         </w:rPr>
         <w:t xml:space="preserve"> </w:t>
       </w:r>
-      <w:proofErr w:type="spellStart"/>
       <w:r>
         <w:rPr>
           <w:i/>
@@ -4476,7 +4288,6 @@
         </w:rPr>
         <w:t>Honour</w:t>
       </w:r>
-      <w:proofErr w:type="spellEnd"/>
       <w:r>
         <w:rPr>
           <w:i/>
@@ -4614,14 +4425,7 @@
             <w:rStyle w:val="Hyperlink"/>
             <w:sz w:val="20"/>
           </w:rPr>
-          <w:t>Certificat</w:t>
-        </w:r>
-        <w:r>
-          <w:rPr>
-            <w:rStyle w:val="Hyperlink"/>
-            <w:sz w:val="20"/>
-          </w:rPr>
-          <w:t>e</w:t>
+          <w:t>Certificate</w:t>
         </w:r>
         <w:r>
           <w:rPr>
@@ -5050,7 +4854,7 @@
           </mc:Choice>
           <mc:Fallback>
             <w:pict>
-              <v:shape w14:anchorId="1C5731E2" id="Freeform: Shape 1" o:spid="_x0000_s1026" style="position:absolute;margin-left:36pt;margin-top:18.6pt;width:540pt;height:.1pt;z-index:-251656192;visibility:visible;mso-wrap-style:square;mso-width-percent:0;mso-height-percent:0;mso-wrap-distance-left:0;mso-wrap-distance-top:0;mso-wrap-distance-right:0;mso-wrap-distance-bottom:0;mso-position-horizontal:absolute;mso-position-horizontal-relative:page;mso-position-vertical:absolute;mso-position-vertical-relative:text;mso-width-percent:0;mso-height-percent:0;mso-width-relative:page;mso-height-relative:page;v-text-anchor:top" coordsize="10800,1270" o:gfxdata="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" path="m,l10800,e" filled="f" strokeweight=".14042mm">
+              <v:shape w14:anchorId="5553A7A5" id="Freeform: Shape 1" o:spid="_x0000_s1026" style="position:absolute;margin-left:36pt;margin-top:18.6pt;width:540pt;height:.1pt;z-index:-251656192;visibility:visible;mso-wrap-style:square;mso-width-percent:0;mso-height-percent:0;mso-wrap-distance-left:0;mso-wrap-distance-top:0;mso-wrap-distance-right:0;mso-wrap-distance-bottom:0;mso-position-horizontal:absolute;mso-position-horizontal-relative:page;mso-position-vertical:absolute;mso-position-vertical-relative:text;mso-width-percent:0;mso-height-percent:0;mso-width-relative:page;mso-height-relative:page;v-text-anchor:top" coordsize="10800,1270" o:gfxdata="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" path="m,l10800,e" filled="f" strokeweight=".14042mm">
                 <v:path arrowok="t" o:connecttype="custom" o:connectlocs="0,0;6858000,0" o:connectangles="0,0"/>
                 <w10:wrap type="topAndBottom" anchorx="page"/>
               </v:shape>

</xml_diff>